<commit_message>
Update LastLookUp + Report + Server
</commit_message>
<xml_diff>
--- a/Report/Conclusion.docx
+++ b/Report/Conclusion.docx
@@ -518,7 +518,7 @@
                     </pic:cNvPicPr>
                   </pic:nvPicPr>
                   <pic:blipFill>
-                    <a:blip r:embed="rId6" cstate="print">
+                    <a:blip r:embed="rId8" cstate="print">
                       <a:extLst>
                         <a:ext uri="{28A0092B-C50C-407E-A947-70E740481C1C}">
                           <a14:useLocalDpi xmlns:a14="http://schemas.microsoft.com/office/drawing/2010/main" val="0"/>
@@ -586,16 +586,2206 @@
     </w:p>
     <w:p>
       <w:pPr>
+        <w:pStyle w:val="u1"/>
+      </w:pPr>
+      <w:r>
+        <w:t>Tổng kết</w:t>
+      </w:r>
+    </w:p>
+    <w:p>
+      <w:pPr>
+        <w:pStyle w:val="u2"/>
+      </w:pPr>
+      <w:r>
+        <w:t xml:space="preserve">Ý tưởng: </w:t>
+      </w:r>
+    </w:p>
+    <w:p>
+      <w:pPr>
+        <w:pStyle w:val="oancuaDanhsach"/>
+        <w:ind w:left="0" w:firstLine="360"/>
+      </w:pPr>
+      <w:r>
+        <w:t>Nhận thấy người dùng không có một phương pháp để học từ vựng tiếng anh một cách hiệu quả. Khi lướt web và đọc báo việc tra từ mà không lưu lại (take note) và lặp lại thì sẽ không thể nhớ được từ vựng đó. Ứng dụng kết hợp thế mạnh của từ điển look-up cộng với sức mạnh ôn từ lặp lại của các ứng dụng như Memrise, Anki.</w:t>
+      </w:r>
+    </w:p>
+    <w:p>
+      <w:pPr>
+        <w:pStyle w:val="u2"/>
+      </w:pPr>
+      <w:r>
+        <w:t xml:space="preserve">Đối tượng hướng đến: </w:t>
+      </w:r>
+    </w:p>
+    <w:p>
+      <w:pPr>
+        <w:ind w:firstLine="360"/>
+      </w:pPr>
+      <w:r>
+        <w:t>Các đối tượng muốn học từ vựng tiếng anh một cách hiệu quả.</w:t>
+      </w:r>
+    </w:p>
+    <w:p>
+      <w:pPr>
+        <w:pStyle w:val="u2"/>
+      </w:pPr>
+      <w:r>
+        <w:t>Tổng quát những điểm quan trọng của ứng dụng:</w:t>
+      </w:r>
+    </w:p>
+    <w:p>
+      <w:pPr>
+        <w:pStyle w:val="oancuaDanhsach"/>
+        <w:numPr>
+          <w:ilvl w:val="0"/>
+          <w:numId w:val="6"/>
+        </w:numPr>
+        <w:ind w:left="0" w:firstLine="360"/>
+      </w:pPr>
+      <w:r>
+        <w:t>Bao gồm một từ điển tiếng anh.</w:t>
+      </w:r>
+    </w:p>
+    <w:p>
+      <w:pPr>
+        <w:pStyle w:val="oancuaDanhsach"/>
+        <w:numPr>
+          <w:ilvl w:val="0"/>
+          <w:numId w:val="6"/>
+        </w:numPr>
+        <w:ind w:left="0" w:firstLine="360"/>
+      </w:pPr>
+      <w:r>
+        <w:t>Có thể look-up trực tiếp từ vựng, ở bất cứ ứng dụng nào có thể select text (web browser, ebook reader,...).</w:t>
+      </w:r>
+    </w:p>
+    <w:p>
+      <w:pPr>
+        <w:pStyle w:val="oancuaDanhsach"/>
+        <w:numPr>
+          <w:ilvl w:val="0"/>
+          <w:numId w:val="6"/>
+        </w:numPr>
+        <w:ind w:left="0" w:firstLine="360"/>
+      </w:pPr>
+      <w:r>
+        <w:t>Có một bộ build từ vựng giúp người dùng ôn tập từ vựng đã look-up, được xây dựng theo thuật toán SM2 (SuperMemo2) được tinh chỉnh lại phù hợp hơn.</w:t>
+      </w:r>
+    </w:p>
+    <w:p>
+      <w:pPr>
+        <w:pStyle w:val="u2"/>
+      </w:pPr>
+      <w:r>
+        <w:t>Các đối thủ trên thị trường:</w:t>
+      </w:r>
+    </w:p>
+    <w:p>
+      <w:pPr>
+        <w:pStyle w:val="oancuaDanhsach"/>
+        <w:numPr>
+          <w:ilvl w:val="0"/>
+          <w:numId w:val="3"/>
+        </w:numPr>
+      </w:pPr>
+      <w:r>
+        <w:t>Memrise</w:t>
+      </w:r>
+    </w:p>
+    <w:p>
+      <w:pPr>
+        <w:pStyle w:val="oancuaDanhsach"/>
+        <w:numPr>
+          <w:ilvl w:val="0"/>
+          <w:numId w:val="3"/>
+        </w:numPr>
+      </w:pPr>
+      <w:r>
+        <w:t>Anki</w:t>
+      </w:r>
+    </w:p>
+    <w:p>
+      <w:pPr>
+        <w:pStyle w:val="u2"/>
+      </w:pPr>
+      <w:r>
+        <w:t>Thế mạnh của ứng dụng so với các đối thủ:</w:t>
+      </w:r>
+    </w:p>
+    <w:p>
+      <w:pPr>
+        <w:pStyle w:val="oancuaDanhsach"/>
+        <w:numPr>
+          <w:ilvl w:val="0"/>
+          <w:numId w:val="4"/>
+        </w:numPr>
+        <w:ind w:left="0" w:firstLine="360"/>
+      </w:pPr>
+      <w:r>
+        <w:t>Có thể tạo từ vựng ôn tập một cách dễ dàng và trực tiếp hơn nhiều các ứng dụng kể trên.</w:t>
+      </w:r>
+    </w:p>
+    <w:p>
+      <w:pPr>
+        <w:pStyle w:val="oancuaDanhsach"/>
+        <w:numPr>
+          <w:ilvl w:val="0"/>
+          <w:numId w:val="4"/>
+        </w:numPr>
+        <w:ind w:left="0" w:firstLine="360"/>
+      </w:pPr>
+      <w:r>
+        <w:t>Có thể take-note dựa trên ngữ cảnh, tạo memo bằng cách craw hình ảnh trên mạng giúp dễ dàng hơn trong việc ghi nhớ từ.</w:t>
+      </w:r>
+    </w:p>
+    <w:p>
+      <w:pPr>
+        <w:pStyle w:val="u2"/>
+      </w:pPr>
+      <w:r>
+        <w:t>Tiềm năng trong việc doanh thu:</w:t>
+      </w:r>
+    </w:p>
+    <w:p>
+      <w:pPr>
+        <w:pStyle w:val="oancuaDanhsach"/>
+        <w:numPr>
+          <w:ilvl w:val="0"/>
+          <w:numId w:val="5"/>
+        </w:numPr>
+      </w:pPr>
+      <w:r>
+        <w:t>Quảng cáo trong lúc look-up</w:t>
+      </w:r>
+    </w:p>
+    <w:p>
+      <w:pPr>
+        <w:pStyle w:val="oancuaDanhsach"/>
+        <w:numPr>
+          <w:ilvl w:val="0"/>
+          <w:numId w:val="5"/>
+        </w:numPr>
+      </w:pPr>
+      <w:r>
+        <w:t>Thêm các tính năng nâng cao có tính phí.</w:t>
+      </w:r>
+    </w:p>
+    <w:p>
+      <w:pPr>
+        <w:pStyle w:val="oancuaDanhsach"/>
+        <w:numPr>
+          <w:ilvl w:val="0"/>
+          <w:numId w:val="5"/>
+        </w:numPr>
+      </w:pPr>
+      <w:r>
+        <w:t>Phân tích thiết kế: Đọc ở các báo cáo khác.</w:t>
+      </w:r>
+    </w:p>
+    <w:p>
+      <w:pPr>
+        <w:pStyle w:val="u1"/>
+      </w:pPr>
+      <w:r>
+        <w:lastRenderedPageBreak/>
+        <w:t>Tự đánh giá</w:t>
+      </w:r>
+    </w:p>
+    <w:p>
+      <w:pPr>
+        <w:ind w:firstLine="360"/>
+        <w:rPr>
+          <w:rFonts w:cs="Segoe UI"/>
+          <w:sz w:val="26"/>
+        </w:rPr>
+      </w:pPr>
+      <w:r>
+        <w:rPr>
+          <w:rFonts w:cs="Segoe UI"/>
+          <w:sz w:val="26"/>
+        </w:rPr>
+        <w:t>Độ</w:t>
+      </w:r>
+      <w:r>
+        <w:rPr>
+          <w:rFonts w:cs="Segoe UI"/>
+          <w:sz w:val="26"/>
+        </w:rPr>
+        <w:t xml:space="preserve"> khó (từ 1-Rất đơn giản, 2-Đơn giản, 3-Bình thường, 4-Khó, 5-Rất khó) và mức độ hoàn thiện (100%)</w:t>
+      </w:r>
+    </w:p>
+    <w:tbl>
+      <w:tblPr>
+        <w:tblStyle w:val="LiBang"/>
+        <w:tblW w:w="9805" w:type="dxa"/>
+        <w:tblLayout w:type="fixed"/>
+        <w:tblLook w:val="04A0" w:firstRow="1" w:lastRow="0" w:firstColumn="1" w:lastColumn="0" w:noHBand="0" w:noVBand="1"/>
+      </w:tblPr>
+      <w:tblGrid>
+        <w:gridCol w:w="7196"/>
+        <w:gridCol w:w="1169"/>
+        <w:gridCol w:w="1440"/>
+      </w:tblGrid>
+      <w:tr>
+        <w:tc>
+          <w:tcPr>
+            <w:tcW w:w="7196" w:type="dxa"/>
+            <w:shd w:val="clear" w:color="auto" w:fill="548DD4" w:themeFill="text2" w:themeFillTint="99"/>
+            <w:vAlign w:val="center"/>
+          </w:tcPr>
+          <w:p>
+            <w:pPr>
+              <w:tabs>
+                <w:tab w:val="right" w:leader="dot" w:pos="10440"/>
+              </w:tabs>
+              <w:jc w:val="center"/>
+              <w:rPr>
+                <w:rFonts w:asciiTheme="majorHAnsi" w:eastAsia="Times New Roman" w:hAnsiTheme="majorHAnsi" w:cs="Times New Roman"/>
+                <w:b/>
+                <w:color w:val="FFFFFF" w:themeColor="background1"/>
+                <w:szCs w:val="24"/>
+              </w:rPr>
+            </w:pPr>
+            <w:r>
+              <w:rPr>
+                <w:rFonts w:asciiTheme="majorHAnsi" w:eastAsia="Times New Roman" w:hAnsiTheme="majorHAnsi" w:cs="Times New Roman"/>
+                <w:b/>
+                <w:color w:val="FFFFFF" w:themeColor="background1"/>
+                <w:szCs w:val="24"/>
+              </w:rPr>
+              <w:t>Tính năng</w:t>
+            </w:r>
+          </w:p>
+        </w:tc>
+        <w:tc>
+          <w:tcPr>
+            <w:tcW w:w="1169" w:type="dxa"/>
+            <w:shd w:val="clear" w:color="auto" w:fill="548DD4" w:themeFill="text2" w:themeFillTint="99"/>
+            <w:vAlign w:val="center"/>
+          </w:tcPr>
+          <w:p>
+            <w:pPr>
+              <w:tabs>
+                <w:tab w:val="right" w:leader="dot" w:pos="10440"/>
+              </w:tabs>
+              <w:jc w:val="center"/>
+              <w:rPr>
+                <w:rFonts w:asciiTheme="majorHAnsi" w:eastAsia="Times New Roman" w:hAnsiTheme="majorHAnsi" w:cs="Times New Roman"/>
+                <w:b/>
+                <w:color w:val="FFFFFF" w:themeColor="background1"/>
+                <w:szCs w:val="24"/>
+              </w:rPr>
+            </w:pPr>
+            <w:r>
+              <w:rPr>
+                <w:rFonts w:asciiTheme="majorHAnsi" w:eastAsia="Times New Roman" w:hAnsiTheme="majorHAnsi" w:cs="Times New Roman"/>
+                <w:b/>
+                <w:color w:val="FFFFFF" w:themeColor="background1"/>
+                <w:szCs w:val="24"/>
+              </w:rPr>
+              <w:t>Độ khó</w:t>
+            </w:r>
+          </w:p>
+        </w:tc>
+        <w:tc>
+          <w:tcPr>
+            <w:tcW w:w="1440" w:type="dxa"/>
+            <w:shd w:val="clear" w:color="auto" w:fill="548DD4" w:themeFill="text2" w:themeFillTint="99"/>
+            <w:vAlign w:val="center"/>
+          </w:tcPr>
+          <w:p>
+            <w:pPr>
+              <w:tabs>
+                <w:tab w:val="right" w:leader="dot" w:pos="10440"/>
+              </w:tabs>
+              <w:jc w:val="center"/>
+              <w:rPr>
+                <w:rFonts w:asciiTheme="majorHAnsi" w:eastAsia="Times New Roman" w:hAnsiTheme="majorHAnsi" w:cs="Times New Roman"/>
+                <w:b/>
+                <w:color w:val="FFFFFF" w:themeColor="background1"/>
+                <w:szCs w:val="24"/>
+              </w:rPr>
+            </w:pPr>
+            <w:r>
+              <w:rPr>
+                <w:rFonts w:asciiTheme="majorHAnsi" w:eastAsia="Times New Roman" w:hAnsiTheme="majorHAnsi" w:cs="Times New Roman"/>
+                <w:b/>
+                <w:color w:val="FFFFFF" w:themeColor="background1"/>
+                <w:szCs w:val="24"/>
+              </w:rPr>
+              <w:t>Mức độ hoàn thiện</w:t>
+            </w:r>
+          </w:p>
+        </w:tc>
+      </w:tr>
+      <w:tr>
+        <w:tc>
+          <w:tcPr>
+            <w:tcW w:w="7196" w:type="dxa"/>
+          </w:tcPr>
+          <w:p>
+            <w:pPr>
+              <w:tabs>
+                <w:tab w:val="right" w:leader="dot" w:pos="10440"/>
+              </w:tabs>
+              <w:jc w:val="center"/>
+              <w:rPr>
+                <w:rFonts w:asciiTheme="majorHAnsi" w:eastAsia="Times New Roman" w:hAnsiTheme="majorHAnsi" w:cs="Times New Roman"/>
+                <w:szCs w:val="24"/>
+              </w:rPr>
+            </w:pPr>
+            <w:r>
+              <w:rPr>
+                <w:rFonts w:asciiTheme="majorHAnsi" w:eastAsia="Times New Roman" w:hAnsiTheme="majorHAnsi" w:cs="Times New Roman"/>
+                <w:szCs w:val="24"/>
+              </w:rPr>
+              <w:t>(A)</w:t>
+            </w:r>
+          </w:p>
+        </w:tc>
+        <w:tc>
+          <w:tcPr>
+            <w:tcW w:w="1169" w:type="dxa"/>
+          </w:tcPr>
+          <w:p>
+            <w:pPr>
+              <w:tabs>
+                <w:tab w:val="right" w:leader="dot" w:pos="10440"/>
+              </w:tabs>
+              <w:jc w:val="center"/>
+              <w:rPr>
+                <w:rFonts w:asciiTheme="majorHAnsi" w:eastAsia="Times New Roman" w:hAnsiTheme="majorHAnsi" w:cs="Times New Roman"/>
+                <w:szCs w:val="24"/>
+              </w:rPr>
+            </w:pPr>
+            <w:r>
+              <w:rPr>
+                <w:rFonts w:asciiTheme="majorHAnsi" w:eastAsia="Times New Roman" w:hAnsiTheme="majorHAnsi" w:cs="Times New Roman"/>
+                <w:szCs w:val="24"/>
+              </w:rPr>
+              <w:t>(B)</w:t>
+            </w:r>
+          </w:p>
+        </w:tc>
+        <w:tc>
+          <w:tcPr>
+            <w:tcW w:w="1440" w:type="dxa"/>
+          </w:tcPr>
+          <w:p>
+            <w:pPr>
+              <w:tabs>
+                <w:tab w:val="right" w:leader="dot" w:pos="10440"/>
+              </w:tabs>
+              <w:jc w:val="center"/>
+              <w:rPr>
+                <w:rFonts w:asciiTheme="majorHAnsi" w:eastAsia="Times New Roman" w:hAnsiTheme="majorHAnsi" w:cs="Times New Roman"/>
+                <w:szCs w:val="24"/>
+              </w:rPr>
+            </w:pPr>
+            <w:r>
+              <w:rPr>
+                <w:rFonts w:asciiTheme="majorHAnsi" w:eastAsia="Times New Roman" w:hAnsiTheme="majorHAnsi" w:cs="Times New Roman"/>
+                <w:szCs w:val="24"/>
+              </w:rPr>
+              <w:t>(C)</w:t>
+            </w:r>
+          </w:p>
+        </w:tc>
+      </w:tr>
+      <w:tr>
+        <w:tc>
+          <w:tcPr>
+            <w:tcW w:w="7196" w:type="dxa"/>
+          </w:tcPr>
+          <w:p>
+            <w:pPr>
+              <w:tabs>
+                <w:tab w:val="right" w:leader="dot" w:pos="10440"/>
+              </w:tabs>
+              <w:rPr>
+                <w:rFonts w:asciiTheme="majorHAnsi" w:eastAsia="Times New Roman" w:hAnsiTheme="majorHAnsi" w:cs="Times New Roman"/>
+                <w:szCs w:val="24"/>
+              </w:rPr>
+            </w:pPr>
+            <w:r>
+              <w:rPr>
+                <w:rFonts w:asciiTheme="majorHAnsi" w:eastAsia="Times New Roman" w:hAnsiTheme="majorHAnsi" w:cs="Times New Roman"/>
+                <w:szCs w:val="24"/>
+              </w:rPr>
+              <w:t>Cài đặt các Activity để hiển thị giao diện</w:t>
+            </w:r>
+          </w:p>
+        </w:tc>
+        <w:tc>
+          <w:tcPr>
+            <w:tcW w:w="1169" w:type="dxa"/>
+          </w:tcPr>
+          <w:p>
+            <w:pPr>
+              <w:tabs>
+                <w:tab w:val="right" w:leader="dot" w:pos="10440"/>
+              </w:tabs>
+              <w:jc w:val="center"/>
+              <w:rPr>
+                <w:rFonts w:asciiTheme="majorHAnsi" w:eastAsia="Times New Roman" w:hAnsiTheme="majorHAnsi" w:cs="Times New Roman"/>
+                <w:szCs w:val="24"/>
+              </w:rPr>
+            </w:pPr>
+            <w:r>
+              <w:rPr>
+                <w:rFonts w:asciiTheme="majorHAnsi" w:eastAsia="Times New Roman" w:hAnsiTheme="majorHAnsi" w:cs="Times New Roman"/>
+                <w:szCs w:val="24"/>
+              </w:rPr>
+              <w:t>4</w:t>
+            </w:r>
+          </w:p>
+        </w:tc>
+        <w:tc>
+          <w:tcPr>
+            <w:tcW w:w="1440" w:type="dxa"/>
+          </w:tcPr>
+          <w:p>
+            <w:pPr>
+              <w:tabs>
+                <w:tab w:val="right" w:leader="dot" w:pos="10440"/>
+              </w:tabs>
+              <w:jc w:val="center"/>
+              <w:rPr>
+                <w:rFonts w:asciiTheme="majorHAnsi" w:eastAsia="Times New Roman" w:hAnsiTheme="majorHAnsi" w:cs="Times New Roman"/>
+                <w:szCs w:val="24"/>
+              </w:rPr>
+            </w:pPr>
+            <w:r>
+              <w:rPr>
+                <w:rFonts w:asciiTheme="majorHAnsi" w:eastAsia="Times New Roman" w:hAnsiTheme="majorHAnsi" w:cs="Times New Roman"/>
+                <w:szCs w:val="24"/>
+              </w:rPr>
+              <w:t>9</w:t>
+            </w:r>
+            <w:r>
+              <w:rPr>
+                <w:rFonts w:asciiTheme="majorHAnsi" w:eastAsia="Times New Roman" w:hAnsiTheme="majorHAnsi" w:cs="Times New Roman"/>
+                <w:szCs w:val="24"/>
+              </w:rPr>
+              <w:t>0%</w:t>
+            </w:r>
+          </w:p>
+        </w:tc>
+      </w:tr>
+      <w:tr>
+        <w:tc>
+          <w:tcPr>
+            <w:tcW w:w="7196" w:type="dxa"/>
+          </w:tcPr>
+          <w:p>
+            <w:pPr>
+              <w:tabs>
+                <w:tab w:val="right" w:leader="dot" w:pos="10440"/>
+              </w:tabs>
+              <w:rPr>
+                <w:rFonts w:asciiTheme="majorHAnsi" w:eastAsia="Times New Roman" w:hAnsiTheme="majorHAnsi" w:cs="Times New Roman"/>
+                <w:szCs w:val="24"/>
+              </w:rPr>
+            </w:pPr>
+            <w:r>
+              <w:rPr>
+                <w:rFonts w:asciiTheme="majorHAnsi" w:eastAsia="Times New Roman" w:hAnsiTheme="majorHAnsi" w:cs="Times New Roman"/>
+                <w:szCs w:val="24"/>
+              </w:rPr>
+              <w:t>Cài đặt ContentProvider và dùng ContentResolver để lấy dữ liệu</w:t>
+            </w:r>
+          </w:p>
+        </w:tc>
+        <w:tc>
+          <w:tcPr>
+            <w:tcW w:w="1169" w:type="dxa"/>
+          </w:tcPr>
+          <w:p>
+            <w:pPr>
+              <w:tabs>
+                <w:tab w:val="right" w:leader="dot" w:pos="10440"/>
+              </w:tabs>
+              <w:jc w:val="center"/>
+              <w:rPr>
+                <w:rFonts w:asciiTheme="majorHAnsi" w:eastAsia="Times New Roman" w:hAnsiTheme="majorHAnsi" w:cs="Times New Roman"/>
+                <w:szCs w:val="24"/>
+              </w:rPr>
+            </w:pPr>
+            <w:r>
+              <w:rPr>
+                <w:rFonts w:asciiTheme="majorHAnsi" w:eastAsia="Times New Roman" w:hAnsiTheme="majorHAnsi" w:cs="Times New Roman"/>
+                <w:szCs w:val="24"/>
+              </w:rPr>
+              <w:t>5</w:t>
+            </w:r>
+          </w:p>
+        </w:tc>
+        <w:tc>
+          <w:tcPr>
+            <w:tcW w:w="1440" w:type="dxa"/>
+          </w:tcPr>
+          <w:p>
+            <w:pPr>
+              <w:tabs>
+                <w:tab w:val="right" w:leader="dot" w:pos="10440"/>
+              </w:tabs>
+              <w:jc w:val="center"/>
+              <w:rPr>
+                <w:rFonts w:asciiTheme="majorHAnsi" w:eastAsia="Times New Roman" w:hAnsiTheme="majorHAnsi" w:cs="Times New Roman"/>
+                <w:szCs w:val="24"/>
+              </w:rPr>
+            </w:pPr>
+            <w:r>
+              <w:rPr>
+                <w:rFonts w:asciiTheme="majorHAnsi" w:eastAsia="Times New Roman" w:hAnsiTheme="majorHAnsi" w:cs="Times New Roman"/>
+                <w:szCs w:val="24"/>
+              </w:rPr>
+              <w:t>100%</w:t>
+            </w:r>
+          </w:p>
+        </w:tc>
+      </w:tr>
+      <w:tr>
+        <w:tc>
+          <w:tcPr>
+            <w:tcW w:w="7196" w:type="dxa"/>
+          </w:tcPr>
+          <w:p>
+            <w:pPr>
+              <w:tabs>
+                <w:tab w:val="right" w:leader="dot" w:pos="10440"/>
+              </w:tabs>
+              <w:rPr>
+                <w:rFonts w:asciiTheme="majorHAnsi" w:eastAsia="Times New Roman" w:hAnsiTheme="majorHAnsi" w:cs="Times New Roman"/>
+                <w:szCs w:val="24"/>
+              </w:rPr>
+            </w:pPr>
+            <w:r>
+              <w:rPr>
+                <w:rFonts w:asciiTheme="majorHAnsi" w:eastAsia="Times New Roman" w:hAnsiTheme="majorHAnsi" w:cs="Times New Roman"/>
+                <w:szCs w:val="24"/>
+              </w:rPr>
+              <w:t>Cài đặt Searchable Activity để hỗ trợ tìm kiếm từ menu</w:t>
+            </w:r>
+          </w:p>
+        </w:tc>
+        <w:tc>
+          <w:tcPr>
+            <w:tcW w:w="1169" w:type="dxa"/>
+          </w:tcPr>
+          <w:p>
+            <w:pPr>
+              <w:tabs>
+                <w:tab w:val="right" w:leader="dot" w:pos="10440"/>
+              </w:tabs>
+              <w:jc w:val="center"/>
+              <w:rPr>
+                <w:rFonts w:asciiTheme="majorHAnsi" w:eastAsia="Times New Roman" w:hAnsiTheme="majorHAnsi" w:cs="Times New Roman"/>
+                <w:szCs w:val="24"/>
+              </w:rPr>
+            </w:pPr>
+            <w:r>
+              <w:rPr>
+                <w:rFonts w:asciiTheme="majorHAnsi" w:eastAsia="Times New Roman" w:hAnsiTheme="majorHAnsi" w:cs="Times New Roman"/>
+                <w:szCs w:val="24"/>
+              </w:rPr>
+              <w:t>4</w:t>
+            </w:r>
+          </w:p>
+        </w:tc>
+        <w:tc>
+          <w:tcPr>
+            <w:tcW w:w="1440" w:type="dxa"/>
+          </w:tcPr>
+          <w:p>
+            <w:pPr>
+              <w:tabs>
+                <w:tab w:val="right" w:leader="dot" w:pos="10440"/>
+              </w:tabs>
+              <w:jc w:val="center"/>
+              <w:rPr>
+                <w:rFonts w:asciiTheme="majorHAnsi" w:eastAsia="Times New Roman" w:hAnsiTheme="majorHAnsi" w:cs="Times New Roman"/>
+                <w:szCs w:val="24"/>
+              </w:rPr>
+            </w:pPr>
+            <w:r>
+              <w:rPr>
+                <w:rFonts w:asciiTheme="majorHAnsi" w:eastAsia="Times New Roman" w:hAnsiTheme="majorHAnsi" w:cs="Times New Roman"/>
+                <w:szCs w:val="24"/>
+              </w:rPr>
+              <w:t>100%</w:t>
+            </w:r>
+          </w:p>
+        </w:tc>
+      </w:tr>
+      <w:tr>
+        <w:tc>
+          <w:tcPr>
+            <w:tcW w:w="7196" w:type="dxa"/>
+          </w:tcPr>
+          <w:p>
+            <w:pPr>
+              <w:tabs>
+                <w:tab w:val="right" w:leader="dot" w:pos="10440"/>
+              </w:tabs>
+              <w:rPr>
+                <w:rFonts w:asciiTheme="majorHAnsi" w:eastAsia="Times New Roman" w:hAnsiTheme="majorHAnsi" w:cs="Times New Roman"/>
+                <w:szCs w:val="24"/>
+              </w:rPr>
+            </w:pPr>
+            <w:r>
+              <w:rPr>
+                <w:rFonts w:asciiTheme="majorHAnsi" w:eastAsia="Times New Roman" w:hAnsiTheme="majorHAnsi" w:cs="Times New Roman"/>
+                <w:szCs w:val="24"/>
+              </w:rPr>
+              <w:t>Cài đặt Navigation View để hiển thị menu</w:t>
+            </w:r>
+          </w:p>
+        </w:tc>
+        <w:tc>
+          <w:tcPr>
+            <w:tcW w:w="1169" w:type="dxa"/>
+          </w:tcPr>
+          <w:p>
+            <w:pPr>
+              <w:tabs>
+                <w:tab w:val="right" w:leader="dot" w:pos="10440"/>
+              </w:tabs>
+              <w:jc w:val="center"/>
+              <w:rPr>
+                <w:rFonts w:asciiTheme="majorHAnsi" w:eastAsia="Times New Roman" w:hAnsiTheme="majorHAnsi" w:cs="Times New Roman"/>
+                <w:szCs w:val="24"/>
+              </w:rPr>
+            </w:pPr>
+            <w:r>
+              <w:rPr>
+                <w:rFonts w:asciiTheme="majorHAnsi" w:eastAsia="Times New Roman" w:hAnsiTheme="majorHAnsi" w:cs="Times New Roman"/>
+                <w:szCs w:val="24"/>
+              </w:rPr>
+              <w:t>4</w:t>
+            </w:r>
+          </w:p>
+        </w:tc>
+        <w:tc>
+          <w:tcPr>
+            <w:tcW w:w="1440" w:type="dxa"/>
+          </w:tcPr>
+          <w:p>
+            <w:pPr>
+              <w:tabs>
+                <w:tab w:val="right" w:leader="dot" w:pos="10440"/>
+              </w:tabs>
+              <w:jc w:val="center"/>
+              <w:rPr>
+                <w:rFonts w:asciiTheme="majorHAnsi" w:eastAsia="Times New Roman" w:hAnsiTheme="majorHAnsi" w:cs="Times New Roman"/>
+                <w:szCs w:val="24"/>
+              </w:rPr>
+            </w:pPr>
+            <w:r>
+              <w:rPr>
+                <w:rFonts w:asciiTheme="majorHAnsi" w:eastAsia="Times New Roman" w:hAnsiTheme="majorHAnsi" w:cs="Times New Roman"/>
+                <w:szCs w:val="24"/>
+              </w:rPr>
+              <w:t>100%</w:t>
+            </w:r>
+          </w:p>
+        </w:tc>
+      </w:tr>
+      <w:tr>
+        <w:tc>
+          <w:tcPr>
+            <w:tcW w:w="7196" w:type="dxa"/>
+          </w:tcPr>
+          <w:p>
+            <w:pPr>
+              <w:tabs>
+                <w:tab w:val="right" w:leader="dot" w:pos="10440"/>
+              </w:tabs>
+              <w:rPr>
+                <w:rFonts w:asciiTheme="majorHAnsi" w:eastAsia="Times New Roman" w:hAnsiTheme="majorHAnsi" w:cs="Times New Roman"/>
+                <w:szCs w:val="24"/>
+              </w:rPr>
+            </w:pPr>
+            <w:r>
+              <w:rPr>
+                <w:rFonts w:asciiTheme="majorHAnsi" w:eastAsia="Times New Roman" w:hAnsiTheme="majorHAnsi" w:cs="Times New Roman"/>
+                <w:szCs w:val="24"/>
+              </w:rPr>
+              <w:t xml:space="preserve">Cài đặt </w:t>
+            </w:r>
+            <w:r>
+              <w:rPr>
+                <w:rFonts w:asciiTheme="majorHAnsi" w:eastAsia="Times New Roman" w:hAnsiTheme="majorHAnsi" w:cs="Times New Roman"/>
+                <w:szCs w:val="24"/>
+              </w:rPr>
+              <w:t>A</w:t>
+            </w:r>
+            <w:r>
+              <w:rPr>
+                <w:rFonts w:asciiTheme="majorHAnsi" w:eastAsia="Times New Roman" w:hAnsiTheme="majorHAnsi" w:cs="Times New Roman"/>
+                <w:szCs w:val="24"/>
+              </w:rPr>
+              <w:t>dapter cho các Recycler View</w:t>
+            </w:r>
+          </w:p>
+        </w:tc>
+        <w:tc>
+          <w:tcPr>
+            <w:tcW w:w="1169" w:type="dxa"/>
+          </w:tcPr>
+          <w:p>
+            <w:pPr>
+              <w:tabs>
+                <w:tab w:val="right" w:leader="dot" w:pos="10440"/>
+              </w:tabs>
+              <w:jc w:val="center"/>
+              <w:rPr>
+                <w:rFonts w:asciiTheme="majorHAnsi" w:eastAsia="Times New Roman" w:hAnsiTheme="majorHAnsi" w:cs="Times New Roman"/>
+                <w:szCs w:val="24"/>
+              </w:rPr>
+            </w:pPr>
+            <w:r>
+              <w:rPr>
+                <w:rFonts w:asciiTheme="majorHAnsi" w:eastAsia="Times New Roman" w:hAnsiTheme="majorHAnsi" w:cs="Times New Roman"/>
+                <w:szCs w:val="24"/>
+              </w:rPr>
+              <w:t>4</w:t>
+            </w:r>
+          </w:p>
+        </w:tc>
+        <w:tc>
+          <w:tcPr>
+            <w:tcW w:w="1440" w:type="dxa"/>
+          </w:tcPr>
+          <w:p>
+            <w:pPr>
+              <w:tabs>
+                <w:tab w:val="right" w:leader="dot" w:pos="10440"/>
+              </w:tabs>
+              <w:jc w:val="center"/>
+              <w:rPr>
+                <w:rFonts w:asciiTheme="majorHAnsi" w:eastAsia="Times New Roman" w:hAnsiTheme="majorHAnsi" w:cs="Times New Roman"/>
+                <w:szCs w:val="24"/>
+              </w:rPr>
+            </w:pPr>
+            <w:r>
+              <w:rPr>
+                <w:rFonts w:asciiTheme="majorHAnsi" w:eastAsia="Times New Roman" w:hAnsiTheme="majorHAnsi" w:cs="Times New Roman"/>
+                <w:szCs w:val="24"/>
+              </w:rPr>
+              <w:t>100%</w:t>
+            </w:r>
+          </w:p>
+        </w:tc>
+      </w:tr>
+      <w:tr>
+        <w:tc>
+          <w:tcPr>
+            <w:tcW w:w="7196" w:type="dxa"/>
+          </w:tcPr>
+          <w:p>
+            <w:pPr>
+              <w:tabs>
+                <w:tab w:val="right" w:leader="dot" w:pos="10440"/>
+              </w:tabs>
+              <w:rPr>
+                <w:rFonts w:asciiTheme="majorHAnsi" w:eastAsia="Times New Roman" w:hAnsiTheme="majorHAnsi" w:cs="Times New Roman"/>
+                <w:szCs w:val="24"/>
+              </w:rPr>
+            </w:pPr>
+            <w:r>
+              <w:rPr>
+                <w:rFonts w:asciiTheme="majorHAnsi" w:eastAsia="Times New Roman" w:hAnsiTheme="majorHAnsi" w:cs="Times New Roman"/>
+                <w:szCs w:val="24"/>
+              </w:rPr>
+              <w:t>Cài đặt SearchView để tìm kiếm trong app</w:t>
+            </w:r>
+          </w:p>
+        </w:tc>
+        <w:tc>
+          <w:tcPr>
+            <w:tcW w:w="1169" w:type="dxa"/>
+          </w:tcPr>
+          <w:p>
+            <w:pPr>
+              <w:tabs>
+                <w:tab w:val="right" w:leader="dot" w:pos="10440"/>
+              </w:tabs>
+              <w:jc w:val="center"/>
+              <w:rPr>
+                <w:rFonts w:asciiTheme="majorHAnsi" w:eastAsia="Times New Roman" w:hAnsiTheme="majorHAnsi" w:cs="Times New Roman"/>
+                <w:szCs w:val="24"/>
+              </w:rPr>
+            </w:pPr>
+            <w:r>
+              <w:rPr>
+                <w:rFonts w:asciiTheme="majorHAnsi" w:eastAsia="Times New Roman" w:hAnsiTheme="majorHAnsi" w:cs="Times New Roman"/>
+                <w:szCs w:val="24"/>
+              </w:rPr>
+              <w:t>5</w:t>
+            </w:r>
+          </w:p>
+        </w:tc>
+        <w:tc>
+          <w:tcPr>
+            <w:tcW w:w="1440" w:type="dxa"/>
+          </w:tcPr>
+          <w:p>
+            <w:pPr>
+              <w:tabs>
+                <w:tab w:val="right" w:leader="dot" w:pos="10440"/>
+              </w:tabs>
+              <w:jc w:val="center"/>
+              <w:rPr>
+                <w:rFonts w:asciiTheme="majorHAnsi" w:eastAsia="Times New Roman" w:hAnsiTheme="majorHAnsi" w:cs="Times New Roman"/>
+                <w:szCs w:val="24"/>
+              </w:rPr>
+            </w:pPr>
+            <w:r>
+              <w:rPr>
+                <w:rFonts w:asciiTheme="majorHAnsi" w:eastAsia="Times New Roman" w:hAnsiTheme="majorHAnsi" w:cs="Times New Roman"/>
+                <w:szCs w:val="24"/>
+              </w:rPr>
+              <w:t>100%</w:t>
+            </w:r>
+          </w:p>
+        </w:tc>
+      </w:tr>
+      <w:tr>
+        <w:tc>
+          <w:tcPr>
+            <w:tcW w:w="7196" w:type="dxa"/>
+          </w:tcPr>
+          <w:p>
+            <w:pPr>
+              <w:tabs>
+                <w:tab w:val="right" w:leader="dot" w:pos="10440"/>
+              </w:tabs>
+              <w:rPr>
+                <w:rFonts w:asciiTheme="majorHAnsi" w:eastAsia="Times New Roman" w:hAnsiTheme="majorHAnsi" w:cs="Times New Roman"/>
+                <w:szCs w:val="24"/>
+              </w:rPr>
+            </w:pPr>
+            <w:r>
+              <w:rPr>
+                <w:rFonts w:asciiTheme="majorHAnsi" w:eastAsia="Times New Roman" w:hAnsiTheme="majorHAnsi" w:cs="Times New Roman"/>
+                <w:szCs w:val="24"/>
+              </w:rPr>
+              <w:t>Cài đặt PreferenceFragment để lưu cài đặt người dùng</w:t>
+            </w:r>
+          </w:p>
+        </w:tc>
+        <w:tc>
+          <w:tcPr>
+            <w:tcW w:w="1169" w:type="dxa"/>
+          </w:tcPr>
+          <w:p>
+            <w:pPr>
+              <w:tabs>
+                <w:tab w:val="right" w:leader="dot" w:pos="10440"/>
+              </w:tabs>
+              <w:jc w:val="center"/>
+              <w:rPr>
+                <w:rFonts w:asciiTheme="majorHAnsi" w:eastAsia="Times New Roman" w:hAnsiTheme="majorHAnsi" w:cs="Times New Roman"/>
+                <w:szCs w:val="24"/>
+              </w:rPr>
+            </w:pPr>
+            <w:r>
+              <w:rPr>
+                <w:rFonts w:asciiTheme="majorHAnsi" w:eastAsia="Times New Roman" w:hAnsiTheme="majorHAnsi" w:cs="Times New Roman"/>
+                <w:szCs w:val="24"/>
+              </w:rPr>
+              <w:t>3</w:t>
+            </w:r>
+          </w:p>
+        </w:tc>
+        <w:tc>
+          <w:tcPr>
+            <w:tcW w:w="1440" w:type="dxa"/>
+          </w:tcPr>
+          <w:p>
+            <w:pPr>
+              <w:tabs>
+                <w:tab w:val="right" w:leader="dot" w:pos="10440"/>
+              </w:tabs>
+              <w:jc w:val="center"/>
+              <w:rPr>
+                <w:rFonts w:asciiTheme="majorHAnsi" w:eastAsia="Times New Roman" w:hAnsiTheme="majorHAnsi" w:cs="Times New Roman"/>
+                <w:szCs w:val="24"/>
+              </w:rPr>
+            </w:pPr>
+            <w:r>
+              <w:rPr>
+                <w:rFonts w:asciiTheme="majorHAnsi" w:eastAsia="Times New Roman" w:hAnsiTheme="majorHAnsi" w:cs="Times New Roman"/>
+                <w:szCs w:val="24"/>
+              </w:rPr>
+              <w:t>100%</w:t>
+            </w:r>
+          </w:p>
+        </w:tc>
+      </w:tr>
+      <w:tr>
+        <w:tc>
+          <w:tcPr>
+            <w:tcW w:w="7196" w:type="dxa"/>
+          </w:tcPr>
+          <w:p>
+            <w:pPr>
+              <w:tabs>
+                <w:tab w:val="right" w:leader="dot" w:pos="10440"/>
+              </w:tabs>
+              <w:rPr>
+                <w:rFonts w:asciiTheme="majorHAnsi" w:eastAsia="Times New Roman" w:hAnsiTheme="majorHAnsi" w:cs="Times New Roman"/>
+                <w:szCs w:val="24"/>
+              </w:rPr>
+            </w:pPr>
+            <w:r>
+              <w:rPr>
+                <w:rFonts w:asciiTheme="majorHAnsi" w:eastAsia="Times New Roman" w:hAnsiTheme="majorHAnsi" w:cs="Times New Roman"/>
+                <w:szCs w:val="24"/>
+              </w:rPr>
+              <w:t xml:space="preserve">Cài đặt Background Service </w:t>
+            </w:r>
+            <w:r>
+              <w:rPr>
+                <w:rFonts w:asciiTheme="majorHAnsi" w:eastAsia="Times New Roman" w:hAnsiTheme="majorHAnsi" w:cs="Times New Roman"/>
+                <w:szCs w:val="24"/>
+              </w:rPr>
+              <w:t>để gửi thông báo đến người dùng</w:t>
+            </w:r>
+          </w:p>
+        </w:tc>
+        <w:tc>
+          <w:tcPr>
+            <w:tcW w:w="1169" w:type="dxa"/>
+          </w:tcPr>
+          <w:p>
+            <w:pPr>
+              <w:tabs>
+                <w:tab w:val="right" w:leader="dot" w:pos="10440"/>
+              </w:tabs>
+              <w:jc w:val="center"/>
+              <w:rPr>
+                <w:rFonts w:asciiTheme="majorHAnsi" w:eastAsia="Times New Roman" w:hAnsiTheme="majorHAnsi" w:cs="Times New Roman"/>
+                <w:szCs w:val="24"/>
+              </w:rPr>
+            </w:pPr>
+            <w:r>
+              <w:rPr>
+                <w:rFonts w:asciiTheme="majorHAnsi" w:eastAsia="Times New Roman" w:hAnsiTheme="majorHAnsi" w:cs="Times New Roman"/>
+                <w:szCs w:val="24"/>
+              </w:rPr>
+              <w:t>4</w:t>
+            </w:r>
+          </w:p>
+        </w:tc>
+        <w:tc>
+          <w:tcPr>
+            <w:tcW w:w="1440" w:type="dxa"/>
+          </w:tcPr>
+          <w:p>
+            <w:pPr>
+              <w:tabs>
+                <w:tab w:val="right" w:leader="dot" w:pos="10440"/>
+              </w:tabs>
+              <w:jc w:val="center"/>
+              <w:rPr>
+                <w:rFonts w:asciiTheme="majorHAnsi" w:eastAsia="Times New Roman" w:hAnsiTheme="majorHAnsi" w:cs="Times New Roman"/>
+                <w:szCs w:val="24"/>
+              </w:rPr>
+            </w:pPr>
+            <w:r>
+              <w:rPr>
+                <w:rFonts w:asciiTheme="majorHAnsi" w:eastAsia="Times New Roman" w:hAnsiTheme="majorHAnsi" w:cs="Times New Roman"/>
+                <w:szCs w:val="24"/>
+              </w:rPr>
+              <w:t>100%</w:t>
+            </w:r>
+          </w:p>
+        </w:tc>
+      </w:tr>
+      <w:tr>
+        <w:tc>
+          <w:tcPr>
+            <w:tcW w:w="7196" w:type="dxa"/>
+          </w:tcPr>
+          <w:p>
+            <w:pPr>
+              <w:tabs>
+                <w:tab w:val="right" w:leader="dot" w:pos="10440"/>
+              </w:tabs>
+              <w:rPr>
+                <w:rFonts w:asciiTheme="majorHAnsi" w:eastAsia="Times New Roman" w:hAnsiTheme="majorHAnsi" w:cs="Times New Roman"/>
+                <w:szCs w:val="24"/>
+              </w:rPr>
+            </w:pPr>
+            <w:r>
+              <w:rPr>
+                <w:rFonts w:asciiTheme="majorHAnsi" w:eastAsia="Times New Roman" w:hAnsiTheme="majorHAnsi" w:cs="Times New Roman"/>
+                <w:szCs w:val="24"/>
+              </w:rPr>
+              <w:t>Lưu trữ dữ liệu bằng SharedPreference</w:t>
+            </w:r>
+          </w:p>
+        </w:tc>
+        <w:tc>
+          <w:tcPr>
+            <w:tcW w:w="1169" w:type="dxa"/>
+          </w:tcPr>
+          <w:p>
+            <w:pPr>
+              <w:tabs>
+                <w:tab w:val="right" w:leader="dot" w:pos="10440"/>
+              </w:tabs>
+              <w:jc w:val="center"/>
+              <w:rPr>
+                <w:rFonts w:asciiTheme="majorHAnsi" w:eastAsia="Times New Roman" w:hAnsiTheme="majorHAnsi" w:cs="Times New Roman"/>
+                <w:szCs w:val="24"/>
+              </w:rPr>
+            </w:pPr>
+            <w:r>
+              <w:rPr>
+                <w:rFonts w:asciiTheme="majorHAnsi" w:eastAsia="Times New Roman" w:hAnsiTheme="majorHAnsi" w:cs="Times New Roman"/>
+                <w:szCs w:val="24"/>
+              </w:rPr>
+              <w:t>4</w:t>
+            </w:r>
+          </w:p>
+        </w:tc>
+        <w:tc>
+          <w:tcPr>
+            <w:tcW w:w="1440" w:type="dxa"/>
+          </w:tcPr>
+          <w:p>
+            <w:pPr>
+              <w:tabs>
+                <w:tab w:val="right" w:leader="dot" w:pos="10440"/>
+              </w:tabs>
+              <w:jc w:val="center"/>
+              <w:rPr>
+                <w:rFonts w:asciiTheme="majorHAnsi" w:eastAsia="Times New Roman" w:hAnsiTheme="majorHAnsi" w:cs="Times New Roman"/>
+                <w:szCs w:val="24"/>
+              </w:rPr>
+            </w:pPr>
+            <w:r>
+              <w:rPr>
+                <w:rFonts w:asciiTheme="majorHAnsi" w:eastAsia="Times New Roman" w:hAnsiTheme="majorHAnsi" w:cs="Times New Roman"/>
+                <w:szCs w:val="24"/>
+              </w:rPr>
+              <w:t>100%</w:t>
+            </w:r>
+          </w:p>
+        </w:tc>
+      </w:tr>
+      <w:tr>
+        <w:tc>
+          <w:tcPr>
+            <w:tcW w:w="7196" w:type="dxa"/>
+          </w:tcPr>
+          <w:p>
+            <w:pPr>
+              <w:tabs>
+                <w:tab w:val="right" w:leader="dot" w:pos="10440"/>
+              </w:tabs>
+              <w:rPr>
+                <w:rFonts w:asciiTheme="majorHAnsi" w:eastAsia="Times New Roman" w:hAnsiTheme="majorHAnsi" w:cs="Times New Roman"/>
+                <w:szCs w:val="24"/>
+              </w:rPr>
+            </w:pPr>
+            <w:r>
+              <w:rPr>
+                <w:rFonts w:asciiTheme="majorHAnsi" w:eastAsia="Times New Roman" w:hAnsiTheme="majorHAnsi" w:cs="Times New Roman"/>
+                <w:szCs w:val="24"/>
+              </w:rPr>
+              <w:t>Cài đặt thuật toán SM2 để lên lịch trình ôn tập từ vựng</w:t>
+            </w:r>
+          </w:p>
+        </w:tc>
+        <w:tc>
+          <w:tcPr>
+            <w:tcW w:w="1169" w:type="dxa"/>
+          </w:tcPr>
+          <w:p>
+            <w:pPr>
+              <w:tabs>
+                <w:tab w:val="right" w:leader="dot" w:pos="10440"/>
+              </w:tabs>
+              <w:jc w:val="center"/>
+              <w:rPr>
+                <w:rFonts w:asciiTheme="majorHAnsi" w:eastAsia="Times New Roman" w:hAnsiTheme="majorHAnsi" w:cs="Times New Roman"/>
+                <w:szCs w:val="24"/>
+              </w:rPr>
+            </w:pPr>
+            <w:r>
+              <w:rPr>
+                <w:rFonts w:asciiTheme="majorHAnsi" w:eastAsia="Times New Roman" w:hAnsiTheme="majorHAnsi" w:cs="Times New Roman"/>
+                <w:szCs w:val="24"/>
+              </w:rPr>
+              <w:t>4</w:t>
+            </w:r>
+          </w:p>
+        </w:tc>
+        <w:tc>
+          <w:tcPr>
+            <w:tcW w:w="1440" w:type="dxa"/>
+          </w:tcPr>
+          <w:p>
+            <w:pPr>
+              <w:tabs>
+                <w:tab w:val="right" w:leader="dot" w:pos="10440"/>
+              </w:tabs>
+              <w:jc w:val="center"/>
+              <w:rPr>
+                <w:rFonts w:asciiTheme="majorHAnsi" w:eastAsia="Times New Roman" w:hAnsiTheme="majorHAnsi" w:cs="Times New Roman"/>
+                <w:szCs w:val="24"/>
+              </w:rPr>
+            </w:pPr>
+            <w:r>
+              <w:rPr>
+                <w:rFonts w:asciiTheme="majorHAnsi" w:eastAsia="Times New Roman" w:hAnsiTheme="majorHAnsi" w:cs="Times New Roman"/>
+                <w:szCs w:val="24"/>
+              </w:rPr>
+              <w:t>10</w:t>
+            </w:r>
+            <w:r>
+              <w:rPr>
+                <w:rFonts w:asciiTheme="majorHAnsi" w:eastAsia="Times New Roman" w:hAnsiTheme="majorHAnsi" w:cs="Times New Roman"/>
+                <w:szCs w:val="24"/>
+              </w:rPr>
+              <w:t>0%</w:t>
+            </w:r>
+          </w:p>
+        </w:tc>
+      </w:tr>
+      <w:tr>
+        <w:tc>
+          <w:tcPr>
+            <w:tcW w:w="7196" w:type="dxa"/>
+          </w:tcPr>
+          <w:p>
+            <w:pPr>
+              <w:tabs>
+                <w:tab w:val="right" w:leader="dot" w:pos="10440"/>
+              </w:tabs>
+              <w:rPr>
+                <w:rFonts w:asciiTheme="majorHAnsi" w:eastAsia="Times New Roman" w:hAnsiTheme="majorHAnsi" w:cs="Times New Roman"/>
+                <w:szCs w:val="24"/>
+              </w:rPr>
+            </w:pPr>
+            <w:r>
+              <w:rPr>
+                <w:rFonts w:asciiTheme="majorHAnsi" w:eastAsia="Times New Roman" w:hAnsiTheme="majorHAnsi" w:cs="Times New Roman"/>
+                <w:szCs w:val="24"/>
+              </w:rPr>
+              <w:t>Cài đặt Server để lưu trữ, đồng bộ dữ liệu</w:t>
+            </w:r>
+          </w:p>
+        </w:tc>
+        <w:tc>
+          <w:tcPr>
+            <w:tcW w:w="1169" w:type="dxa"/>
+          </w:tcPr>
+          <w:p>
+            <w:pPr>
+              <w:tabs>
+                <w:tab w:val="right" w:leader="dot" w:pos="10440"/>
+              </w:tabs>
+              <w:jc w:val="center"/>
+              <w:rPr>
+                <w:rFonts w:asciiTheme="majorHAnsi" w:eastAsia="Times New Roman" w:hAnsiTheme="majorHAnsi" w:cs="Times New Roman"/>
+                <w:szCs w:val="24"/>
+              </w:rPr>
+            </w:pPr>
+            <w:r>
+              <w:rPr>
+                <w:rFonts w:asciiTheme="majorHAnsi" w:eastAsia="Times New Roman" w:hAnsiTheme="majorHAnsi" w:cs="Times New Roman"/>
+                <w:szCs w:val="24"/>
+              </w:rPr>
+              <w:t>5</w:t>
+            </w:r>
+          </w:p>
+        </w:tc>
+        <w:tc>
+          <w:tcPr>
+            <w:tcW w:w="1440" w:type="dxa"/>
+          </w:tcPr>
+          <w:p>
+            <w:pPr>
+              <w:tabs>
+                <w:tab w:val="right" w:leader="dot" w:pos="10440"/>
+              </w:tabs>
+              <w:jc w:val="center"/>
+              <w:rPr>
+                <w:rFonts w:asciiTheme="majorHAnsi" w:eastAsia="Times New Roman" w:hAnsiTheme="majorHAnsi" w:cs="Times New Roman"/>
+                <w:szCs w:val="24"/>
+              </w:rPr>
+            </w:pPr>
+            <w:r>
+              <w:rPr>
+                <w:rFonts w:asciiTheme="majorHAnsi" w:eastAsia="Times New Roman" w:hAnsiTheme="majorHAnsi" w:cs="Times New Roman"/>
+                <w:szCs w:val="24"/>
+              </w:rPr>
+              <w:t>10</w:t>
+            </w:r>
+            <w:r>
+              <w:rPr>
+                <w:rFonts w:asciiTheme="majorHAnsi" w:eastAsia="Times New Roman" w:hAnsiTheme="majorHAnsi" w:cs="Times New Roman"/>
+                <w:szCs w:val="24"/>
+              </w:rPr>
+              <w:t>0%</w:t>
+            </w:r>
+          </w:p>
+        </w:tc>
+      </w:tr>
+      <w:tr>
+        <w:tc>
+          <w:tcPr>
+            <w:tcW w:w="7196" w:type="dxa"/>
+          </w:tcPr>
+          <w:p>
+            <w:pPr>
+              <w:tabs>
+                <w:tab w:val="right" w:leader="dot" w:pos="10440"/>
+              </w:tabs>
+              <w:rPr>
+                <w:rFonts w:asciiTheme="majorHAnsi" w:eastAsia="Times New Roman" w:hAnsiTheme="majorHAnsi" w:cs="Times New Roman"/>
+                <w:szCs w:val="24"/>
+              </w:rPr>
+            </w:pPr>
+            <w:r>
+              <w:rPr>
+                <w:rFonts w:asciiTheme="majorHAnsi" w:eastAsia="Times New Roman" w:hAnsiTheme="majorHAnsi" w:cs="Times New Roman"/>
+                <w:szCs w:val="24"/>
+              </w:rPr>
+              <w:t xml:space="preserve">Cài đặt </w:t>
+            </w:r>
+            <w:r>
+              <w:rPr>
+                <w:rFonts w:asciiTheme="majorHAnsi" w:eastAsia="Times New Roman" w:hAnsiTheme="majorHAnsi" w:cs="Times New Roman"/>
+                <w:szCs w:val="24"/>
+              </w:rPr>
+              <w:t>thuật toán đồng bộ dữ liệu</w:t>
+            </w:r>
+            <w:r>
+              <w:rPr>
+                <w:rFonts w:asciiTheme="majorHAnsi" w:eastAsia="Times New Roman" w:hAnsiTheme="majorHAnsi" w:cs="Times New Roman"/>
+                <w:szCs w:val="24"/>
+              </w:rPr>
+              <w:t xml:space="preserve"> người dùng</w:t>
+            </w:r>
+            <w:r>
+              <w:rPr>
+                <w:rFonts w:asciiTheme="majorHAnsi" w:eastAsia="Times New Roman" w:hAnsiTheme="majorHAnsi" w:cs="Times New Roman"/>
+                <w:szCs w:val="24"/>
+              </w:rPr>
+              <w:t xml:space="preserve"> </w:t>
+            </w:r>
+          </w:p>
+        </w:tc>
+        <w:tc>
+          <w:tcPr>
+            <w:tcW w:w="1169" w:type="dxa"/>
+          </w:tcPr>
+          <w:p>
+            <w:pPr>
+              <w:tabs>
+                <w:tab w:val="right" w:leader="dot" w:pos="10440"/>
+              </w:tabs>
+              <w:jc w:val="center"/>
+              <w:rPr>
+                <w:rFonts w:asciiTheme="majorHAnsi" w:eastAsia="Times New Roman" w:hAnsiTheme="majorHAnsi" w:cs="Times New Roman"/>
+                <w:szCs w:val="24"/>
+              </w:rPr>
+            </w:pPr>
+            <w:r>
+              <w:rPr>
+                <w:rFonts w:asciiTheme="majorHAnsi" w:eastAsia="Times New Roman" w:hAnsiTheme="majorHAnsi" w:cs="Times New Roman"/>
+                <w:szCs w:val="24"/>
+              </w:rPr>
+              <w:t>5</w:t>
+            </w:r>
+          </w:p>
+        </w:tc>
+        <w:tc>
+          <w:tcPr>
+            <w:tcW w:w="1440" w:type="dxa"/>
+          </w:tcPr>
+          <w:p>
+            <w:pPr>
+              <w:tabs>
+                <w:tab w:val="right" w:leader="dot" w:pos="10440"/>
+              </w:tabs>
+              <w:jc w:val="center"/>
+              <w:rPr>
+                <w:rFonts w:asciiTheme="majorHAnsi" w:eastAsia="Times New Roman" w:hAnsiTheme="majorHAnsi" w:cs="Times New Roman"/>
+                <w:szCs w:val="24"/>
+              </w:rPr>
+            </w:pPr>
+            <w:r>
+              <w:rPr>
+                <w:rFonts w:asciiTheme="majorHAnsi" w:eastAsia="Times New Roman" w:hAnsiTheme="majorHAnsi" w:cs="Times New Roman"/>
+                <w:szCs w:val="24"/>
+              </w:rPr>
+              <w:t>10</w:t>
+            </w:r>
+            <w:r>
+              <w:rPr>
+                <w:rFonts w:asciiTheme="majorHAnsi" w:eastAsia="Times New Roman" w:hAnsiTheme="majorHAnsi" w:cs="Times New Roman"/>
+                <w:szCs w:val="24"/>
+              </w:rPr>
+              <w:t>0%</w:t>
+            </w:r>
+          </w:p>
+        </w:tc>
+      </w:tr>
+      <w:tr>
+        <w:tc>
+          <w:tcPr>
+            <w:tcW w:w="7196" w:type="dxa"/>
+          </w:tcPr>
+          <w:p>
+            <w:pPr>
+              <w:tabs>
+                <w:tab w:val="right" w:leader="dot" w:pos="10440"/>
+              </w:tabs>
+              <w:rPr>
+                <w:rFonts w:asciiTheme="majorHAnsi" w:eastAsia="Times New Roman" w:hAnsiTheme="majorHAnsi" w:cs="Times New Roman"/>
+                <w:szCs w:val="24"/>
+              </w:rPr>
+            </w:pPr>
+            <w:r>
+              <w:rPr>
+                <w:rFonts w:asciiTheme="majorHAnsi" w:eastAsia="Times New Roman" w:hAnsiTheme="majorHAnsi" w:cs="Times New Roman"/>
+                <w:szCs w:val="24"/>
+              </w:rPr>
+              <w:t>Thống kê, hiển thị tiến độ học</w:t>
+            </w:r>
+          </w:p>
+        </w:tc>
+        <w:tc>
+          <w:tcPr>
+            <w:tcW w:w="1169" w:type="dxa"/>
+          </w:tcPr>
+          <w:p>
+            <w:pPr>
+              <w:tabs>
+                <w:tab w:val="right" w:leader="dot" w:pos="10440"/>
+              </w:tabs>
+              <w:jc w:val="center"/>
+              <w:rPr>
+                <w:rFonts w:asciiTheme="majorHAnsi" w:eastAsia="Times New Roman" w:hAnsiTheme="majorHAnsi" w:cs="Times New Roman"/>
+                <w:szCs w:val="24"/>
+              </w:rPr>
+            </w:pPr>
+            <w:r>
+              <w:rPr>
+                <w:rFonts w:asciiTheme="majorHAnsi" w:eastAsia="Times New Roman" w:hAnsiTheme="majorHAnsi" w:cs="Times New Roman"/>
+                <w:szCs w:val="24"/>
+              </w:rPr>
+              <w:t>4</w:t>
+            </w:r>
+          </w:p>
+        </w:tc>
+        <w:tc>
+          <w:tcPr>
+            <w:tcW w:w="1440" w:type="dxa"/>
+          </w:tcPr>
+          <w:p>
+            <w:pPr>
+              <w:tabs>
+                <w:tab w:val="right" w:leader="dot" w:pos="10440"/>
+              </w:tabs>
+              <w:jc w:val="center"/>
+              <w:rPr>
+                <w:rFonts w:asciiTheme="majorHAnsi" w:eastAsia="Times New Roman" w:hAnsiTheme="majorHAnsi" w:cs="Times New Roman"/>
+                <w:szCs w:val="24"/>
+              </w:rPr>
+            </w:pPr>
+            <w:r>
+              <w:rPr>
+                <w:rFonts w:asciiTheme="majorHAnsi" w:eastAsia="Times New Roman" w:hAnsiTheme="majorHAnsi" w:cs="Times New Roman"/>
+                <w:szCs w:val="24"/>
+              </w:rPr>
+              <w:t>10</w:t>
+            </w:r>
+            <w:bookmarkStart w:id="0" w:name="_GoBack"/>
+            <w:bookmarkEnd w:id="0"/>
+            <w:r>
+              <w:rPr>
+                <w:rFonts w:asciiTheme="majorHAnsi" w:eastAsia="Times New Roman" w:hAnsiTheme="majorHAnsi" w:cs="Times New Roman"/>
+                <w:szCs w:val="24"/>
+              </w:rPr>
+              <w:t>0%</w:t>
+            </w:r>
+          </w:p>
+        </w:tc>
+      </w:tr>
+    </w:tbl>
+    <w:p>
+      <w:pPr>
+        <w:ind w:left="360"/>
+      </w:pPr>
+    </w:p>
+    <w:p>
+      <w:pPr>
+        <w:spacing w:before="0" w:after="160" w:line="259" w:lineRule="auto"/>
+        <w:jc w:val="left"/>
+      </w:pPr>
+      <w:r>
+        <w:br w:type="page"/>
+      </w:r>
+    </w:p>
+    <w:p>
+      <w:pPr>
+        <w:pStyle w:val="u1"/>
+      </w:pPr>
+      <w:r>
+        <w:lastRenderedPageBreak/>
+        <w:t>Tính năng nổi bật</w:t>
+      </w:r>
+    </w:p>
+    <w:p>
+      <w:pPr>
         <w:jc w:val="center"/>
       </w:pPr>
-      <w:bookmarkStart w:id="0" w:name="_GoBack"/>
-      <w:bookmarkEnd w:id="0"/>
+      <w:r>
+        <w:rPr>
+          <w:noProof/>
+        </w:rPr>
+        <w:drawing>
+          <wp:inline distT="0" distB="0" distL="0" distR="0" wp14:anchorId="62EBFFF9" wp14:editId="61513B21">
+            <wp:extent cx="3305175" cy="6610350"/>
+            <wp:effectExtent l="0" t="0" r="9525" b="0"/>
+            <wp:docPr id="3" name="Hình ảnh 3"/>
+            <wp:cNvGraphicFramePr>
+              <a:graphicFrameLocks xmlns:a="http://schemas.openxmlformats.org/drawingml/2006/main" noChangeAspect="1"/>
+            </wp:cNvGraphicFramePr>
+            <a:graphic xmlns:a="http://schemas.openxmlformats.org/drawingml/2006/main">
+              <a:graphicData uri="http://schemas.openxmlformats.org/drawingml/2006/picture">
+                <pic:pic xmlns:pic="http://schemas.openxmlformats.org/drawingml/2006/picture">
+                  <pic:nvPicPr>
+                    <pic:cNvPr id="3" name="35164831_1285062741626618_354925913973981184_n.png"/>
+                    <pic:cNvPicPr/>
+                  </pic:nvPicPr>
+                  <pic:blipFill>
+                    <a:blip r:embed="rId9" cstate="print">
+                      <a:extLst>
+                        <a:ext uri="{28A0092B-C50C-407E-A947-70E740481C1C}">
+                          <a14:useLocalDpi xmlns:a14="http://schemas.microsoft.com/office/drawing/2010/main" val="0"/>
+                        </a:ext>
+                      </a:extLst>
+                    </a:blip>
+                    <a:stretch>
+                      <a:fillRect/>
+                    </a:stretch>
+                  </pic:blipFill>
+                  <pic:spPr>
+                    <a:xfrm>
+                      <a:off x="0" y="0"/>
+                      <a:ext cx="3306030" cy="6612060"/>
+                    </a:xfrm>
+                    <a:prstGeom prst="rect">
+                      <a:avLst/>
+                    </a:prstGeom>
+                  </pic:spPr>
+                </pic:pic>
+              </a:graphicData>
+            </a:graphic>
+          </wp:inline>
+        </w:drawing>
+      </w:r>
+    </w:p>
+    <w:p>
+      <w:pPr>
+        <w:spacing w:before="0" w:after="160" w:line="259" w:lineRule="auto"/>
+        <w:jc w:val="center"/>
+      </w:pPr>
+      <w:r>
+        <w:br w:type="page"/>
+      </w:r>
+      <w:r>
+        <w:rPr>
+          <w:noProof/>
+        </w:rPr>
+        <w:lastRenderedPageBreak/>
+        <w:drawing>
+          <wp:inline distT="0" distB="0" distL="0" distR="0" wp14:anchorId="078239DE" wp14:editId="5A0CA74D">
+            <wp:extent cx="3306030" cy="6612060"/>
+            <wp:effectExtent l="0" t="0" r="8890" b="0"/>
+            <wp:docPr id="4" name="Hình ảnh 4"/>
+            <wp:cNvGraphicFramePr>
+              <a:graphicFrameLocks xmlns:a="http://schemas.openxmlformats.org/drawingml/2006/main" noChangeAspect="1"/>
+            </wp:cNvGraphicFramePr>
+            <a:graphic xmlns:a="http://schemas.openxmlformats.org/drawingml/2006/main">
+              <a:graphicData uri="http://schemas.openxmlformats.org/drawingml/2006/picture">
+                <pic:pic xmlns:pic="http://schemas.openxmlformats.org/drawingml/2006/picture">
+                  <pic:nvPicPr>
+                    <pic:cNvPr id="3" name="35164831_1285062741626618_354925913973981184_n.png"/>
+                    <pic:cNvPicPr/>
+                  </pic:nvPicPr>
+                  <pic:blipFill>
+                    <a:blip r:embed="rId10" cstate="print">
+                      <a:extLst>
+                        <a:ext uri="{28A0092B-C50C-407E-A947-70E740481C1C}">
+                          <a14:useLocalDpi xmlns:a14="http://schemas.microsoft.com/office/drawing/2010/main" val="0"/>
+                        </a:ext>
+                      </a:extLst>
+                    </a:blip>
+                    <a:stretch>
+                      <a:fillRect/>
+                    </a:stretch>
+                  </pic:blipFill>
+                  <pic:spPr>
+                    <a:xfrm>
+                      <a:off x="0" y="0"/>
+                      <a:ext cx="3306030" cy="6612060"/>
+                    </a:xfrm>
+                    <a:prstGeom prst="rect">
+                      <a:avLst/>
+                    </a:prstGeom>
+                  </pic:spPr>
+                </pic:pic>
+              </a:graphicData>
+            </a:graphic>
+          </wp:inline>
+        </w:drawing>
+      </w:r>
+    </w:p>
+    <w:p>
+      <w:pPr>
+        <w:spacing w:before="0" w:after="160" w:line="259" w:lineRule="auto"/>
+        <w:jc w:val="left"/>
+      </w:pPr>
+      <w:r>
+        <w:br w:type="page"/>
+      </w:r>
+    </w:p>
+    <w:p>
+      <w:pPr>
+        <w:spacing w:before="0" w:after="160" w:line="259" w:lineRule="auto"/>
+        <w:jc w:val="center"/>
+      </w:pPr>
+      <w:r>
+        <w:rPr>
+          <w:noProof/>
+        </w:rPr>
+        <w:lastRenderedPageBreak/>
+        <w:drawing>
+          <wp:inline distT="0" distB="0" distL="0" distR="0" wp14:anchorId="2654FE21" wp14:editId="6D6D9FE8">
+            <wp:extent cx="3306030" cy="6612060"/>
+            <wp:effectExtent l="0" t="0" r="8890" b="0"/>
+            <wp:docPr id="5" name="Hình ảnh 5"/>
+            <wp:cNvGraphicFramePr>
+              <a:graphicFrameLocks xmlns:a="http://schemas.openxmlformats.org/drawingml/2006/main" noChangeAspect="1"/>
+            </wp:cNvGraphicFramePr>
+            <a:graphic xmlns:a="http://schemas.openxmlformats.org/drawingml/2006/main">
+              <a:graphicData uri="http://schemas.openxmlformats.org/drawingml/2006/picture">
+                <pic:pic xmlns:pic="http://schemas.openxmlformats.org/drawingml/2006/picture">
+                  <pic:nvPicPr>
+                    <pic:cNvPr id="3" name="35164831_1285062741626618_354925913973981184_n.png"/>
+                    <pic:cNvPicPr/>
+                  </pic:nvPicPr>
+                  <pic:blipFill>
+                    <a:blip r:embed="rId11" cstate="print">
+                      <a:extLst>
+                        <a:ext uri="{28A0092B-C50C-407E-A947-70E740481C1C}">
+                          <a14:useLocalDpi xmlns:a14="http://schemas.microsoft.com/office/drawing/2010/main" val="0"/>
+                        </a:ext>
+                      </a:extLst>
+                    </a:blip>
+                    <a:stretch>
+                      <a:fillRect/>
+                    </a:stretch>
+                  </pic:blipFill>
+                  <pic:spPr>
+                    <a:xfrm>
+                      <a:off x="0" y="0"/>
+                      <a:ext cx="3306030" cy="6612060"/>
+                    </a:xfrm>
+                    <a:prstGeom prst="rect">
+                      <a:avLst/>
+                    </a:prstGeom>
+                  </pic:spPr>
+                </pic:pic>
+              </a:graphicData>
+            </a:graphic>
+          </wp:inline>
+        </w:drawing>
+      </w:r>
+    </w:p>
+    <w:p>
+      <w:pPr>
+        <w:spacing w:before="0" w:after="160" w:line="259" w:lineRule="auto"/>
+        <w:jc w:val="left"/>
+      </w:pPr>
+      <w:r>
+        <w:br w:type="page"/>
+      </w:r>
+    </w:p>
+    <w:p>
+      <w:pPr>
+        <w:spacing w:before="0" w:after="160" w:line="259" w:lineRule="auto"/>
+        <w:jc w:val="center"/>
+      </w:pPr>
+      <w:r>
+        <w:rPr>
+          <w:noProof/>
+        </w:rPr>
+        <w:lastRenderedPageBreak/>
+        <w:drawing>
+          <wp:inline distT="0" distB="0" distL="0" distR="0" wp14:anchorId="74151AB2" wp14:editId="6F1BBC83">
+            <wp:extent cx="3306030" cy="6612060"/>
+            <wp:effectExtent l="0" t="0" r="8890" b="0"/>
+            <wp:docPr id="6" name="Hình ảnh 6"/>
+            <wp:cNvGraphicFramePr>
+              <a:graphicFrameLocks xmlns:a="http://schemas.openxmlformats.org/drawingml/2006/main" noChangeAspect="1"/>
+            </wp:cNvGraphicFramePr>
+            <a:graphic xmlns:a="http://schemas.openxmlformats.org/drawingml/2006/main">
+              <a:graphicData uri="http://schemas.openxmlformats.org/drawingml/2006/picture">
+                <pic:pic xmlns:pic="http://schemas.openxmlformats.org/drawingml/2006/picture">
+                  <pic:nvPicPr>
+                    <pic:cNvPr id="3" name="35164831_1285062741626618_354925913973981184_n.png"/>
+                    <pic:cNvPicPr/>
+                  </pic:nvPicPr>
+                  <pic:blipFill>
+                    <a:blip r:embed="rId12" cstate="print">
+                      <a:extLst>
+                        <a:ext uri="{28A0092B-C50C-407E-A947-70E740481C1C}">
+                          <a14:useLocalDpi xmlns:a14="http://schemas.microsoft.com/office/drawing/2010/main" val="0"/>
+                        </a:ext>
+                      </a:extLst>
+                    </a:blip>
+                    <a:stretch>
+                      <a:fillRect/>
+                    </a:stretch>
+                  </pic:blipFill>
+                  <pic:spPr>
+                    <a:xfrm>
+                      <a:off x="0" y="0"/>
+                      <a:ext cx="3306030" cy="6612060"/>
+                    </a:xfrm>
+                    <a:prstGeom prst="rect">
+                      <a:avLst/>
+                    </a:prstGeom>
+                  </pic:spPr>
+                </pic:pic>
+              </a:graphicData>
+            </a:graphic>
+          </wp:inline>
+        </w:drawing>
+      </w:r>
+    </w:p>
+    <w:p>
+      <w:pPr>
+        <w:spacing w:before="0" w:after="160" w:line="259" w:lineRule="auto"/>
+        <w:jc w:val="left"/>
+      </w:pPr>
+      <w:r>
+        <w:br w:type="page"/>
+      </w:r>
+    </w:p>
+    <w:p>
+      <w:pPr>
+        <w:spacing w:before="0" w:after="160" w:line="259" w:lineRule="auto"/>
+        <w:jc w:val="center"/>
+      </w:pPr>
+      <w:r>
+        <w:rPr>
+          <w:noProof/>
+        </w:rPr>
+        <w:lastRenderedPageBreak/>
+        <w:drawing>
+          <wp:inline distT="0" distB="0" distL="0" distR="0" wp14:anchorId="5A8FF853" wp14:editId="579F84D7">
+            <wp:extent cx="3306030" cy="6612060"/>
+            <wp:effectExtent l="0" t="0" r="8890" b="0"/>
+            <wp:docPr id="8" name="Hình ảnh 8"/>
+            <wp:cNvGraphicFramePr>
+              <a:graphicFrameLocks xmlns:a="http://schemas.openxmlformats.org/drawingml/2006/main" noChangeAspect="1"/>
+            </wp:cNvGraphicFramePr>
+            <a:graphic xmlns:a="http://schemas.openxmlformats.org/drawingml/2006/main">
+              <a:graphicData uri="http://schemas.openxmlformats.org/drawingml/2006/picture">
+                <pic:pic xmlns:pic="http://schemas.openxmlformats.org/drawingml/2006/picture">
+                  <pic:nvPicPr>
+                    <pic:cNvPr id="3" name="35164831_1285062741626618_354925913973981184_n.png"/>
+                    <pic:cNvPicPr/>
+                  </pic:nvPicPr>
+                  <pic:blipFill>
+                    <a:blip r:embed="rId13" cstate="print">
+                      <a:extLst>
+                        <a:ext uri="{28A0092B-C50C-407E-A947-70E740481C1C}">
+                          <a14:useLocalDpi xmlns:a14="http://schemas.microsoft.com/office/drawing/2010/main" val="0"/>
+                        </a:ext>
+                      </a:extLst>
+                    </a:blip>
+                    <a:stretch>
+                      <a:fillRect/>
+                    </a:stretch>
+                  </pic:blipFill>
+                  <pic:spPr>
+                    <a:xfrm>
+                      <a:off x="0" y="0"/>
+                      <a:ext cx="3306030" cy="6612060"/>
+                    </a:xfrm>
+                    <a:prstGeom prst="rect">
+                      <a:avLst/>
+                    </a:prstGeom>
+                  </pic:spPr>
+                </pic:pic>
+              </a:graphicData>
+            </a:graphic>
+          </wp:inline>
+        </w:drawing>
+      </w:r>
+    </w:p>
+    <w:p>
+      <w:pPr>
+        <w:spacing w:before="0" w:after="160" w:line="259" w:lineRule="auto"/>
+        <w:jc w:val="left"/>
+      </w:pPr>
+      <w:r>
+        <w:br w:type="page"/>
+      </w:r>
+    </w:p>
+    <w:p>
+      <w:pPr>
+        <w:pStyle w:val="u1"/>
+      </w:pPr>
+      <w:r>
+        <w:lastRenderedPageBreak/>
+        <w:t>Screenshot</w:t>
+      </w:r>
+    </w:p>
+    <w:p>
+      <w:pPr>
+        <w:jc w:val="center"/>
+      </w:pPr>
+      <w:r>
+        <w:rPr>
+          <w:noProof/>
+        </w:rPr>
+        <w:drawing>
+          <wp:inline distT="0" distB="0" distL="0" distR="0" wp14:anchorId="3525273A" wp14:editId="3BB66CEA">
+            <wp:extent cx="3306030" cy="6612060"/>
+            <wp:effectExtent l="0" t="0" r="8890" b="0"/>
+            <wp:docPr id="9" name="Hình ảnh 9"/>
+            <wp:cNvGraphicFramePr>
+              <a:graphicFrameLocks xmlns:a="http://schemas.openxmlformats.org/drawingml/2006/main" noChangeAspect="1"/>
+            </wp:cNvGraphicFramePr>
+            <a:graphic xmlns:a="http://schemas.openxmlformats.org/drawingml/2006/main">
+              <a:graphicData uri="http://schemas.openxmlformats.org/drawingml/2006/picture">
+                <pic:pic xmlns:pic="http://schemas.openxmlformats.org/drawingml/2006/picture">
+                  <pic:nvPicPr>
+                    <pic:cNvPr id="3" name="35164831_1285062741626618_354925913973981184_n.png"/>
+                    <pic:cNvPicPr/>
+                  </pic:nvPicPr>
+                  <pic:blipFill>
+                    <a:blip r:embed="rId14" cstate="print">
+                      <a:extLst>
+                        <a:ext uri="{28A0092B-C50C-407E-A947-70E740481C1C}">
+                          <a14:useLocalDpi xmlns:a14="http://schemas.microsoft.com/office/drawing/2010/main" val="0"/>
+                        </a:ext>
+                      </a:extLst>
+                    </a:blip>
+                    <a:stretch>
+                      <a:fillRect/>
+                    </a:stretch>
+                  </pic:blipFill>
+                  <pic:spPr>
+                    <a:xfrm>
+                      <a:off x="0" y="0"/>
+                      <a:ext cx="3306030" cy="6612060"/>
+                    </a:xfrm>
+                    <a:prstGeom prst="rect">
+                      <a:avLst/>
+                    </a:prstGeom>
+                  </pic:spPr>
+                </pic:pic>
+              </a:graphicData>
+            </a:graphic>
+          </wp:inline>
+        </w:drawing>
+      </w:r>
     </w:p>
     <w:p/>
-    <w:p/>
+    <w:p>
+      <w:pPr>
+        <w:tabs>
+          <w:tab w:val="left" w:pos="4560"/>
+        </w:tabs>
+      </w:pPr>
+      <w:r>
+        <w:tab/>
+      </w:r>
+    </w:p>
+    <w:p>
+      <w:pPr>
+        <w:spacing w:before="0" w:after="160" w:line="259" w:lineRule="auto"/>
+        <w:jc w:val="left"/>
+      </w:pPr>
+      <w:r>
+        <w:br w:type="page"/>
+      </w:r>
+    </w:p>
+    <w:p>
+      <w:pPr>
+        <w:tabs>
+          <w:tab w:val="left" w:pos="4560"/>
+        </w:tabs>
+        <w:jc w:val="center"/>
+      </w:pPr>
+      <w:r>
+        <w:rPr>
+          <w:noProof/>
+        </w:rPr>
+        <w:lastRenderedPageBreak/>
+        <w:drawing>
+          <wp:inline distT="0" distB="0" distL="0" distR="0" wp14:anchorId="11F73A3F" wp14:editId="38FB0A87">
+            <wp:extent cx="3306030" cy="6612060"/>
+            <wp:effectExtent l="0" t="0" r="8890" b="0"/>
+            <wp:docPr id="10" name="Hình ảnh 10"/>
+            <wp:cNvGraphicFramePr>
+              <a:graphicFrameLocks xmlns:a="http://schemas.openxmlformats.org/drawingml/2006/main" noChangeAspect="1"/>
+            </wp:cNvGraphicFramePr>
+            <a:graphic xmlns:a="http://schemas.openxmlformats.org/drawingml/2006/main">
+              <a:graphicData uri="http://schemas.openxmlformats.org/drawingml/2006/picture">
+                <pic:pic xmlns:pic="http://schemas.openxmlformats.org/drawingml/2006/picture">
+                  <pic:nvPicPr>
+                    <pic:cNvPr id="3" name="35164831_1285062741626618_354925913973981184_n.png"/>
+                    <pic:cNvPicPr/>
+                  </pic:nvPicPr>
+                  <pic:blipFill>
+                    <a:blip r:embed="rId15" cstate="print">
+                      <a:extLst>
+                        <a:ext uri="{28A0092B-C50C-407E-A947-70E740481C1C}">
+                          <a14:useLocalDpi xmlns:a14="http://schemas.microsoft.com/office/drawing/2010/main" val="0"/>
+                        </a:ext>
+                      </a:extLst>
+                    </a:blip>
+                    <a:stretch>
+                      <a:fillRect/>
+                    </a:stretch>
+                  </pic:blipFill>
+                  <pic:spPr>
+                    <a:xfrm>
+                      <a:off x="0" y="0"/>
+                      <a:ext cx="3306030" cy="6612060"/>
+                    </a:xfrm>
+                    <a:prstGeom prst="rect">
+                      <a:avLst/>
+                    </a:prstGeom>
+                  </pic:spPr>
+                </pic:pic>
+              </a:graphicData>
+            </a:graphic>
+          </wp:inline>
+        </w:drawing>
+      </w:r>
+    </w:p>
+    <w:p>
+      <w:pPr>
+        <w:spacing w:before="0" w:after="160" w:line="259" w:lineRule="auto"/>
+        <w:jc w:val="left"/>
+      </w:pPr>
+      <w:r>
+        <w:br w:type="page"/>
+      </w:r>
+    </w:p>
+    <w:p>
+      <w:pPr>
+        <w:tabs>
+          <w:tab w:val="left" w:pos="4560"/>
+        </w:tabs>
+        <w:jc w:val="center"/>
+      </w:pPr>
+      <w:r>
+        <w:rPr>
+          <w:noProof/>
+        </w:rPr>
+        <w:lastRenderedPageBreak/>
+        <w:drawing>
+          <wp:inline distT="0" distB="0" distL="0" distR="0" wp14:anchorId="361A5BE1" wp14:editId="015E578E">
+            <wp:extent cx="3306030" cy="5409102"/>
+            <wp:effectExtent l="0" t="0" r="8890" b="1270"/>
+            <wp:docPr id="11" name="Hình ảnh 11"/>
+            <wp:cNvGraphicFramePr>
+              <a:graphicFrameLocks xmlns:a="http://schemas.openxmlformats.org/drawingml/2006/main" noChangeAspect="1"/>
+            </wp:cNvGraphicFramePr>
+            <a:graphic xmlns:a="http://schemas.openxmlformats.org/drawingml/2006/main">
+              <a:graphicData uri="http://schemas.openxmlformats.org/drawingml/2006/picture">
+                <pic:pic xmlns:pic="http://schemas.openxmlformats.org/drawingml/2006/picture">
+                  <pic:nvPicPr>
+                    <pic:cNvPr id="3" name="35164831_1285062741626618_354925913973981184_n.png"/>
+                    <pic:cNvPicPr/>
+                  </pic:nvPicPr>
+                  <pic:blipFill>
+                    <a:blip r:embed="rId16">
+                      <a:extLst>
+                        <a:ext uri="{28A0092B-C50C-407E-A947-70E740481C1C}">
+                          <a14:useLocalDpi xmlns:a14="http://schemas.microsoft.com/office/drawing/2010/main" val="0"/>
+                        </a:ext>
+                      </a:extLst>
+                    </a:blip>
+                    <a:stretch>
+                      <a:fillRect/>
+                    </a:stretch>
+                  </pic:blipFill>
+                  <pic:spPr>
+                    <a:xfrm>
+                      <a:off x="0" y="0"/>
+                      <a:ext cx="3306030" cy="5409102"/>
+                    </a:xfrm>
+                    <a:prstGeom prst="rect">
+                      <a:avLst/>
+                    </a:prstGeom>
+                  </pic:spPr>
+                </pic:pic>
+              </a:graphicData>
+            </a:graphic>
+          </wp:inline>
+        </w:drawing>
+      </w:r>
+    </w:p>
+    <w:p>
+      <w:pPr>
+        <w:tabs>
+          <w:tab w:val="left" w:pos="4560"/>
+        </w:tabs>
+        <w:jc w:val="center"/>
+      </w:pPr>
+      <w:r>
+        <w:rPr>
+          <w:noProof/>
+        </w:rPr>
+        <w:lastRenderedPageBreak/>
+        <w:drawing>
+          <wp:inline distT="0" distB="0" distL="0" distR="0" wp14:anchorId="02D01E29" wp14:editId="74CD7167">
+            <wp:extent cx="3306030" cy="6612060"/>
+            <wp:effectExtent l="0" t="0" r="8890" b="0"/>
+            <wp:docPr id="12" name="Hình ảnh 12"/>
+            <wp:cNvGraphicFramePr>
+              <a:graphicFrameLocks xmlns:a="http://schemas.openxmlformats.org/drawingml/2006/main" noChangeAspect="1"/>
+            </wp:cNvGraphicFramePr>
+            <a:graphic xmlns:a="http://schemas.openxmlformats.org/drawingml/2006/main">
+              <a:graphicData uri="http://schemas.openxmlformats.org/drawingml/2006/picture">
+                <pic:pic xmlns:pic="http://schemas.openxmlformats.org/drawingml/2006/picture">
+                  <pic:nvPicPr>
+                    <pic:cNvPr id="3" name="35164831_1285062741626618_354925913973981184_n.png"/>
+                    <pic:cNvPicPr/>
+                  </pic:nvPicPr>
+                  <pic:blipFill>
+                    <a:blip r:embed="rId17" cstate="print">
+                      <a:extLst>
+                        <a:ext uri="{28A0092B-C50C-407E-A947-70E740481C1C}">
+                          <a14:useLocalDpi xmlns:a14="http://schemas.microsoft.com/office/drawing/2010/main" val="0"/>
+                        </a:ext>
+                      </a:extLst>
+                    </a:blip>
+                    <a:stretch>
+                      <a:fillRect/>
+                    </a:stretch>
+                  </pic:blipFill>
+                  <pic:spPr>
+                    <a:xfrm>
+                      <a:off x="0" y="0"/>
+                      <a:ext cx="3306030" cy="6612060"/>
+                    </a:xfrm>
+                    <a:prstGeom prst="rect">
+                      <a:avLst/>
+                    </a:prstGeom>
+                  </pic:spPr>
+                </pic:pic>
+              </a:graphicData>
+            </a:graphic>
+          </wp:inline>
+        </w:drawing>
+      </w:r>
+    </w:p>
+    <w:p>
+      <w:pPr>
+        <w:tabs>
+          <w:tab w:val="left" w:pos="4560"/>
+        </w:tabs>
+        <w:jc w:val="center"/>
+      </w:pPr>
+      <w:r>
+        <w:rPr>
+          <w:noProof/>
+        </w:rPr>
+        <w:lastRenderedPageBreak/>
+        <w:drawing>
+          <wp:inline distT="0" distB="0" distL="0" distR="0" wp14:anchorId="79541F51" wp14:editId="5CB0BCE3">
+            <wp:extent cx="3306030" cy="6612060"/>
+            <wp:effectExtent l="0" t="0" r="8890" b="0"/>
+            <wp:docPr id="13" name="Hình ảnh 13"/>
+            <wp:cNvGraphicFramePr>
+              <a:graphicFrameLocks xmlns:a="http://schemas.openxmlformats.org/drawingml/2006/main" noChangeAspect="1"/>
+            </wp:cNvGraphicFramePr>
+            <a:graphic xmlns:a="http://schemas.openxmlformats.org/drawingml/2006/main">
+              <a:graphicData uri="http://schemas.openxmlformats.org/drawingml/2006/picture">
+                <pic:pic xmlns:pic="http://schemas.openxmlformats.org/drawingml/2006/picture">
+                  <pic:nvPicPr>
+                    <pic:cNvPr id="3" name="35164831_1285062741626618_354925913973981184_n.png"/>
+                    <pic:cNvPicPr/>
+                  </pic:nvPicPr>
+                  <pic:blipFill>
+                    <a:blip r:embed="rId18" cstate="print">
+                      <a:extLst>
+                        <a:ext uri="{28A0092B-C50C-407E-A947-70E740481C1C}">
+                          <a14:useLocalDpi xmlns:a14="http://schemas.microsoft.com/office/drawing/2010/main" val="0"/>
+                        </a:ext>
+                      </a:extLst>
+                    </a:blip>
+                    <a:stretch>
+                      <a:fillRect/>
+                    </a:stretch>
+                  </pic:blipFill>
+                  <pic:spPr>
+                    <a:xfrm>
+                      <a:off x="0" y="0"/>
+                      <a:ext cx="3306030" cy="6612060"/>
+                    </a:xfrm>
+                    <a:prstGeom prst="rect">
+                      <a:avLst/>
+                    </a:prstGeom>
+                  </pic:spPr>
+                </pic:pic>
+              </a:graphicData>
+            </a:graphic>
+          </wp:inline>
+        </w:drawing>
+      </w:r>
+    </w:p>
+    <w:p>
+      <w:pPr>
+        <w:spacing w:before="0" w:after="160" w:line="259" w:lineRule="auto"/>
+        <w:jc w:val="left"/>
+      </w:pPr>
+      <w:r>
+        <w:br w:type="page"/>
+      </w:r>
+    </w:p>
+    <w:p>
+      <w:pPr>
+        <w:tabs>
+          <w:tab w:val="left" w:pos="4560"/>
+        </w:tabs>
+        <w:jc w:val="center"/>
+      </w:pPr>
+      <w:r>
+        <w:rPr>
+          <w:noProof/>
+        </w:rPr>
+        <w:lastRenderedPageBreak/>
+        <w:drawing>
+          <wp:inline distT="0" distB="0" distL="0" distR="0" wp14:anchorId="09EB082C" wp14:editId="3D7C3C59">
+            <wp:extent cx="3306030" cy="6612060"/>
+            <wp:effectExtent l="0" t="0" r="8890" b="0"/>
+            <wp:docPr id="14" name="Hình ảnh 14"/>
+            <wp:cNvGraphicFramePr>
+              <a:graphicFrameLocks xmlns:a="http://schemas.openxmlformats.org/drawingml/2006/main" noChangeAspect="1"/>
+            </wp:cNvGraphicFramePr>
+            <a:graphic xmlns:a="http://schemas.openxmlformats.org/drawingml/2006/main">
+              <a:graphicData uri="http://schemas.openxmlformats.org/drawingml/2006/picture">
+                <pic:pic xmlns:pic="http://schemas.openxmlformats.org/drawingml/2006/picture">
+                  <pic:nvPicPr>
+                    <pic:cNvPr id="3" name="35164831_1285062741626618_354925913973981184_n.png"/>
+                    <pic:cNvPicPr/>
+                  </pic:nvPicPr>
+                  <pic:blipFill>
+                    <a:blip r:embed="rId19" cstate="print">
+                      <a:extLst>
+                        <a:ext uri="{28A0092B-C50C-407E-A947-70E740481C1C}">
+                          <a14:useLocalDpi xmlns:a14="http://schemas.microsoft.com/office/drawing/2010/main" val="0"/>
+                        </a:ext>
+                      </a:extLst>
+                    </a:blip>
+                    <a:stretch>
+                      <a:fillRect/>
+                    </a:stretch>
+                  </pic:blipFill>
+                  <pic:spPr>
+                    <a:xfrm>
+                      <a:off x="0" y="0"/>
+                      <a:ext cx="3306030" cy="6612060"/>
+                    </a:xfrm>
+                    <a:prstGeom prst="rect">
+                      <a:avLst/>
+                    </a:prstGeom>
+                  </pic:spPr>
+                </pic:pic>
+              </a:graphicData>
+            </a:graphic>
+          </wp:inline>
+        </w:drawing>
+      </w:r>
+    </w:p>
+    <w:p>
+      <w:pPr>
+        <w:spacing w:before="0" w:after="160" w:line="259" w:lineRule="auto"/>
+        <w:jc w:val="left"/>
+      </w:pPr>
+      <w:r>
+        <w:br w:type="page"/>
+      </w:r>
+    </w:p>
+    <w:p>
+      <w:pPr>
+        <w:tabs>
+          <w:tab w:val="left" w:pos="4560"/>
+        </w:tabs>
+        <w:jc w:val="center"/>
+      </w:pPr>
+      <w:r>
+        <w:rPr>
+          <w:noProof/>
+        </w:rPr>
+        <w:lastRenderedPageBreak/>
+        <w:drawing>
+          <wp:inline distT="0" distB="0" distL="0" distR="0" wp14:anchorId="7083287D" wp14:editId="6800D734">
+            <wp:extent cx="3306030" cy="6612060"/>
+            <wp:effectExtent l="0" t="0" r="8890" b="0"/>
+            <wp:docPr id="15" name="Hình ảnh 15"/>
+            <wp:cNvGraphicFramePr>
+              <a:graphicFrameLocks xmlns:a="http://schemas.openxmlformats.org/drawingml/2006/main" noChangeAspect="1"/>
+            </wp:cNvGraphicFramePr>
+            <a:graphic xmlns:a="http://schemas.openxmlformats.org/drawingml/2006/main">
+              <a:graphicData uri="http://schemas.openxmlformats.org/drawingml/2006/picture">
+                <pic:pic xmlns:pic="http://schemas.openxmlformats.org/drawingml/2006/picture">
+                  <pic:nvPicPr>
+                    <pic:cNvPr id="3" name="35164831_1285062741626618_354925913973981184_n.png"/>
+                    <pic:cNvPicPr/>
+                  </pic:nvPicPr>
+                  <pic:blipFill>
+                    <a:blip r:embed="rId20" cstate="print">
+                      <a:extLst>
+                        <a:ext uri="{28A0092B-C50C-407E-A947-70E740481C1C}">
+                          <a14:useLocalDpi xmlns:a14="http://schemas.microsoft.com/office/drawing/2010/main" val="0"/>
+                        </a:ext>
+                      </a:extLst>
+                    </a:blip>
+                    <a:stretch>
+                      <a:fillRect/>
+                    </a:stretch>
+                  </pic:blipFill>
+                  <pic:spPr>
+                    <a:xfrm>
+                      <a:off x="0" y="0"/>
+                      <a:ext cx="3306030" cy="6612060"/>
+                    </a:xfrm>
+                    <a:prstGeom prst="rect">
+                      <a:avLst/>
+                    </a:prstGeom>
+                  </pic:spPr>
+                </pic:pic>
+              </a:graphicData>
+            </a:graphic>
+          </wp:inline>
+        </w:drawing>
+      </w:r>
+    </w:p>
     <w:sectPr>
-      <w:headerReference w:type="default" r:id="rId7"/>
-      <w:footerReference w:type="default" r:id="rId8"/>
+      <w:headerReference w:type="default" r:id="rId21"/>
+      <w:footerReference w:type="default" r:id="rId22"/>
       <w:pgSz w:w="12240" w:h="15840"/>
       <w:pgMar w:top="1080" w:right="1080" w:bottom="1080" w:left="1080" w:header="720" w:footer="720" w:gutter="0"/>
       <w:cols w:space="720"/>
@@ -871,6 +3061,862 @@
     </w:pPr>
   </w:p>
 </w:hdr>
+</file>
+
+<file path=word/numbering.xml><?xml version="1.0" encoding="utf-8"?>
+<w:numbering xmlns:wpc="http://schemas.microsoft.com/office/word/2010/wordprocessingCanvas" xmlns:cx="http://schemas.microsoft.com/office/drawing/2014/chartex" xmlns:cx1="http://schemas.microsoft.com/office/drawing/2015/9/8/chartex" xmlns:cx2="http://schemas.microsoft.com/office/drawing/2015/10/21/chartex" xmlns:cx3="http://schemas.microsoft.com/office/drawing/2016/5/9/chartex" xmlns:cx4="http://schemas.microsoft.com/office/drawing/2016/5/10/chartex" xmlns:cx5="http://schemas.microsoft.com/office/drawing/2016/5/11/chartex" xmlns:cx6="http://schemas.microsoft.com/office/drawing/2016/5/12/chartex" xmlns:cx7="http://schemas.microsoft.com/office/drawing/2016/5/13/chartex" xmlns:cx8="http://schemas.microsoft.com/office/drawing/2016/5/14/chartex" xmlns:mc="http://schemas.openxmlformats.org/markup-compatibility/2006" xmlns:aink="http://schemas.microsoft.com/office/drawing/2016/ink" xmlns:am3d="http://schemas.microsoft.com/office/drawing/2017/model3d" xmlns:o="urn:schemas-microsoft-com:office:office" xmlns:r="http://schemas.openxmlformats.org/officeDocument/2006/relationships" xmlns:m="http://schemas.openxmlformats.org/officeDocument/2006/math" xmlns:v="urn:schemas-microsoft-com:vml" xmlns:wp14="http://schemas.microsoft.com/office/word/2010/wordprocessingDrawing" xmlns:wp="http://schemas.openxmlformats.org/drawingml/2006/wordprocessingDrawing" xmlns:w10="urn:schemas-microsoft-com:office:word" xmlns:w="http://schemas.openxmlformats.org/wordprocessingml/2006/main" xmlns:w14="http://schemas.microsoft.com/office/word/2010/wordml" xmlns:w15="http://schemas.microsoft.com/office/word/2012/wordml" xmlns:w16cid="http://schemas.microsoft.com/office/word/2016/wordml/cid" xmlns:w16se="http://schemas.microsoft.com/office/word/2015/wordml/symex" xmlns:wpg="http://schemas.microsoft.com/office/word/2010/wordprocessingGroup" xmlns:wpi="http://schemas.microsoft.com/office/word/2010/wordprocessingInk" xmlns:wne="http://schemas.microsoft.com/office/word/2006/wordml" xmlns:wps="http://schemas.microsoft.com/office/word/2010/wordprocessingShape" mc:Ignorable="w14 w15 w16se w16cid wp14">
+  <w:abstractNum w:abstractNumId="0" w15:restartNumberingAfterBreak="0">
+    <w:nsid w:val="04695EF0"/>
+    <w:multiLevelType w:val="hybridMultilevel"/>
+    <w:tmpl w:val="C6E4C11E"/>
+    <w:lvl w:ilvl="0" w:tplc="04090001">
+      <w:start w:val="1"/>
+      <w:numFmt w:val="bullet"/>
+      <w:lvlText w:val=""/>
+      <w:lvlJc w:val="left"/>
+      <w:pPr>
+        <w:ind w:left="720" w:hanging="360"/>
+      </w:pPr>
+      <w:rPr>
+        <w:rFonts w:ascii="Symbol" w:hAnsi="Symbol" w:hint="default"/>
+      </w:rPr>
+    </w:lvl>
+    <w:lvl w:ilvl="1" w:tplc="04090003" w:tentative="1">
+      <w:start w:val="1"/>
+      <w:numFmt w:val="bullet"/>
+      <w:lvlText w:val="o"/>
+      <w:lvlJc w:val="left"/>
+      <w:pPr>
+        <w:ind w:left="1440" w:hanging="360"/>
+      </w:pPr>
+      <w:rPr>
+        <w:rFonts w:ascii="Courier New" w:hAnsi="Courier New" w:cs="Courier New" w:hint="default"/>
+      </w:rPr>
+    </w:lvl>
+    <w:lvl w:ilvl="2" w:tplc="04090005" w:tentative="1">
+      <w:start w:val="1"/>
+      <w:numFmt w:val="bullet"/>
+      <w:lvlText w:val=""/>
+      <w:lvlJc w:val="left"/>
+      <w:pPr>
+        <w:ind w:left="2160" w:hanging="360"/>
+      </w:pPr>
+      <w:rPr>
+        <w:rFonts w:ascii="Wingdings" w:hAnsi="Wingdings" w:hint="default"/>
+      </w:rPr>
+    </w:lvl>
+    <w:lvl w:ilvl="3" w:tplc="04090001" w:tentative="1">
+      <w:start w:val="1"/>
+      <w:numFmt w:val="bullet"/>
+      <w:lvlText w:val=""/>
+      <w:lvlJc w:val="left"/>
+      <w:pPr>
+        <w:ind w:left="2880" w:hanging="360"/>
+      </w:pPr>
+      <w:rPr>
+        <w:rFonts w:ascii="Symbol" w:hAnsi="Symbol" w:hint="default"/>
+      </w:rPr>
+    </w:lvl>
+    <w:lvl w:ilvl="4" w:tplc="04090003" w:tentative="1">
+      <w:start w:val="1"/>
+      <w:numFmt w:val="bullet"/>
+      <w:lvlText w:val="o"/>
+      <w:lvlJc w:val="left"/>
+      <w:pPr>
+        <w:ind w:left="3600" w:hanging="360"/>
+      </w:pPr>
+      <w:rPr>
+        <w:rFonts w:ascii="Courier New" w:hAnsi="Courier New" w:cs="Courier New" w:hint="default"/>
+      </w:rPr>
+    </w:lvl>
+    <w:lvl w:ilvl="5" w:tplc="04090005" w:tentative="1">
+      <w:start w:val="1"/>
+      <w:numFmt w:val="bullet"/>
+      <w:lvlText w:val=""/>
+      <w:lvlJc w:val="left"/>
+      <w:pPr>
+        <w:ind w:left="4320" w:hanging="360"/>
+      </w:pPr>
+      <w:rPr>
+        <w:rFonts w:ascii="Wingdings" w:hAnsi="Wingdings" w:hint="default"/>
+      </w:rPr>
+    </w:lvl>
+    <w:lvl w:ilvl="6" w:tplc="04090001" w:tentative="1">
+      <w:start w:val="1"/>
+      <w:numFmt w:val="bullet"/>
+      <w:lvlText w:val=""/>
+      <w:lvlJc w:val="left"/>
+      <w:pPr>
+        <w:ind w:left="5040" w:hanging="360"/>
+      </w:pPr>
+      <w:rPr>
+        <w:rFonts w:ascii="Symbol" w:hAnsi="Symbol" w:hint="default"/>
+      </w:rPr>
+    </w:lvl>
+    <w:lvl w:ilvl="7" w:tplc="04090003" w:tentative="1">
+      <w:start w:val="1"/>
+      <w:numFmt w:val="bullet"/>
+      <w:lvlText w:val="o"/>
+      <w:lvlJc w:val="left"/>
+      <w:pPr>
+        <w:ind w:left="5760" w:hanging="360"/>
+      </w:pPr>
+      <w:rPr>
+        <w:rFonts w:ascii="Courier New" w:hAnsi="Courier New" w:cs="Courier New" w:hint="default"/>
+      </w:rPr>
+    </w:lvl>
+    <w:lvl w:ilvl="8" w:tplc="04090005" w:tentative="1">
+      <w:start w:val="1"/>
+      <w:numFmt w:val="bullet"/>
+      <w:lvlText w:val=""/>
+      <w:lvlJc w:val="left"/>
+      <w:pPr>
+        <w:ind w:left="6480" w:hanging="360"/>
+      </w:pPr>
+      <w:rPr>
+        <w:rFonts w:ascii="Wingdings" w:hAnsi="Wingdings" w:hint="default"/>
+      </w:rPr>
+    </w:lvl>
+  </w:abstractNum>
+  <w:abstractNum w:abstractNumId="1" w15:restartNumberingAfterBreak="0">
+    <w:nsid w:val="066D3E1A"/>
+    <w:multiLevelType w:val="hybridMultilevel"/>
+    <w:tmpl w:val="68BC8734"/>
+    <w:lvl w:ilvl="0" w:tplc="04090001">
+      <w:start w:val="1"/>
+      <w:numFmt w:val="bullet"/>
+      <w:lvlText w:val=""/>
+      <w:lvlJc w:val="left"/>
+      <w:pPr>
+        <w:ind w:left="720" w:hanging="360"/>
+      </w:pPr>
+      <w:rPr>
+        <w:rFonts w:ascii="Symbol" w:hAnsi="Symbol" w:hint="default"/>
+      </w:rPr>
+    </w:lvl>
+    <w:lvl w:ilvl="1" w:tplc="04090003" w:tentative="1">
+      <w:start w:val="1"/>
+      <w:numFmt w:val="bullet"/>
+      <w:lvlText w:val="o"/>
+      <w:lvlJc w:val="left"/>
+      <w:pPr>
+        <w:ind w:left="1440" w:hanging="360"/>
+      </w:pPr>
+      <w:rPr>
+        <w:rFonts w:ascii="Courier New" w:hAnsi="Courier New" w:cs="Courier New" w:hint="default"/>
+      </w:rPr>
+    </w:lvl>
+    <w:lvl w:ilvl="2" w:tplc="04090005" w:tentative="1">
+      <w:start w:val="1"/>
+      <w:numFmt w:val="bullet"/>
+      <w:lvlText w:val=""/>
+      <w:lvlJc w:val="left"/>
+      <w:pPr>
+        <w:ind w:left="2160" w:hanging="360"/>
+      </w:pPr>
+      <w:rPr>
+        <w:rFonts w:ascii="Wingdings" w:hAnsi="Wingdings" w:hint="default"/>
+      </w:rPr>
+    </w:lvl>
+    <w:lvl w:ilvl="3" w:tplc="04090001" w:tentative="1">
+      <w:start w:val="1"/>
+      <w:numFmt w:val="bullet"/>
+      <w:lvlText w:val=""/>
+      <w:lvlJc w:val="left"/>
+      <w:pPr>
+        <w:ind w:left="2880" w:hanging="360"/>
+      </w:pPr>
+      <w:rPr>
+        <w:rFonts w:ascii="Symbol" w:hAnsi="Symbol" w:hint="default"/>
+      </w:rPr>
+    </w:lvl>
+    <w:lvl w:ilvl="4" w:tplc="04090003" w:tentative="1">
+      <w:start w:val="1"/>
+      <w:numFmt w:val="bullet"/>
+      <w:lvlText w:val="o"/>
+      <w:lvlJc w:val="left"/>
+      <w:pPr>
+        <w:ind w:left="3600" w:hanging="360"/>
+      </w:pPr>
+      <w:rPr>
+        <w:rFonts w:ascii="Courier New" w:hAnsi="Courier New" w:cs="Courier New" w:hint="default"/>
+      </w:rPr>
+    </w:lvl>
+    <w:lvl w:ilvl="5" w:tplc="04090005" w:tentative="1">
+      <w:start w:val="1"/>
+      <w:numFmt w:val="bullet"/>
+      <w:lvlText w:val=""/>
+      <w:lvlJc w:val="left"/>
+      <w:pPr>
+        <w:ind w:left="4320" w:hanging="360"/>
+      </w:pPr>
+      <w:rPr>
+        <w:rFonts w:ascii="Wingdings" w:hAnsi="Wingdings" w:hint="default"/>
+      </w:rPr>
+    </w:lvl>
+    <w:lvl w:ilvl="6" w:tplc="04090001" w:tentative="1">
+      <w:start w:val="1"/>
+      <w:numFmt w:val="bullet"/>
+      <w:lvlText w:val=""/>
+      <w:lvlJc w:val="left"/>
+      <w:pPr>
+        <w:ind w:left="5040" w:hanging="360"/>
+      </w:pPr>
+      <w:rPr>
+        <w:rFonts w:ascii="Symbol" w:hAnsi="Symbol" w:hint="default"/>
+      </w:rPr>
+    </w:lvl>
+    <w:lvl w:ilvl="7" w:tplc="04090003" w:tentative="1">
+      <w:start w:val="1"/>
+      <w:numFmt w:val="bullet"/>
+      <w:lvlText w:val="o"/>
+      <w:lvlJc w:val="left"/>
+      <w:pPr>
+        <w:ind w:left="5760" w:hanging="360"/>
+      </w:pPr>
+      <w:rPr>
+        <w:rFonts w:ascii="Courier New" w:hAnsi="Courier New" w:cs="Courier New" w:hint="default"/>
+      </w:rPr>
+    </w:lvl>
+    <w:lvl w:ilvl="8" w:tplc="04090005" w:tentative="1">
+      <w:start w:val="1"/>
+      <w:numFmt w:val="bullet"/>
+      <w:lvlText w:val=""/>
+      <w:lvlJc w:val="left"/>
+      <w:pPr>
+        <w:ind w:left="6480" w:hanging="360"/>
+      </w:pPr>
+      <w:rPr>
+        <w:rFonts w:ascii="Wingdings" w:hAnsi="Wingdings" w:hint="default"/>
+      </w:rPr>
+    </w:lvl>
+  </w:abstractNum>
+  <w:abstractNum w:abstractNumId="2" w15:restartNumberingAfterBreak="0">
+    <w:nsid w:val="1F780115"/>
+    <w:multiLevelType w:val="hybridMultilevel"/>
+    <w:tmpl w:val="14E2A4D6"/>
+    <w:lvl w:ilvl="0" w:tplc="76E83EA8">
+      <w:start w:val="1"/>
+      <w:numFmt w:val="upperRoman"/>
+      <w:pStyle w:val="u1"/>
+      <w:lvlText w:val="%1."/>
+      <w:lvlJc w:val="right"/>
+      <w:pPr>
+        <w:ind w:left="720" w:hanging="360"/>
+      </w:pPr>
+    </w:lvl>
+    <w:lvl w:ilvl="1" w:tplc="04090019" w:tentative="1">
+      <w:start w:val="1"/>
+      <w:numFmt w:val="lowerLetter"/>
+      <w:lvlText w:val="%2."/>
+      <w:lvlJc w:val="left"/>
+      <w:pPr>
+        <w:ind w:left="1440" w:hanging="360"/>
+      </w:pPr>
+    </w:lvl>
+    <w:lvl w:ilvl="2" w:tplc="0409001B" w:tentative="1">
+      <w:start w:val="1"/>
+      <w:numFmt w:val="lowerRoman"/>
+      <w:lvlText w:val="%3."/>
+      <w:lvlJc w:val="right"/>
+      <w:pPr>
+        <w:ind w:left="2160" w:hanging="180"/>
+      </w:pPr>
+    </w:lvl>
+    <w:lvl w:ilvl="3" w:tplc="0409000F" w:tentative="1">
+      <w:start w:val="1"/>
+      <w:numFmt w:val="decimal"/>
+      <w:lvlText w:val="%4."/>
+      <w:lvlJc w:val="left"/>
+      <w:pPr>
+        <w:ind w:left="2880" w:hanging="360"/>
+      </w:pPr>
+    </w:lvl>
+    <w:lvl w:ilvl="4" w:tplc="04090019" w:tentative="1">
+      <w:start w:val="1"/>
+      <w:numFmt w:val="lowerLetter"/>
+      <w:lvlText w:val="%5."/>
+      <w:lvlJc w:val="left"/>
+      <w:pPr>
+        <w:ind w:left="3600" w:hanging="360"/>
+      </w:pPr>
+    </w:lvl>
+    <w:lvl w:ilvl="5" w:tplc="0409001B" w:tentative="1">
+      <w:start w:val="1"/>
+      <w:numFmt w:val="lowerRoman"/>
+      <w:lvlText w:val="%6."/>
+      <w:lvlJc w:val="right"/>
+      <w:pPr>
+        <w:ind w:left="4320" w:hanging="180"/>
+      </w:pPr>
+    </w:lvl>
+    <w:lvl w:ilvl="6" w:tplc="0409000F" w:tentative="1">
+      <w:start w:val="1"/>
+      <w:numFmt w:val="decimal"/>
+      <w:lvlText w:val="%7."/>
+      <w:lvlJc w:val="left"/>
+      <w:pPr>
+        <w:ind w:left="5040" w:hanging="360"/>
+      </w:pPr>
+    </w:lvl>
+    <w:lvl w:ilvl="7" w:tplc="04090019" w:tentative="1">
+      <w:start w:val="1"/>
+      <w:numFmt w:val="lowerLetter"/>
+      <w:lvlText w:val="%8."/>
+      <w:lvlJc w:val="left"/>
+      <w:pPr>
+        <w:ind w:left="5760" w:hanging="360"/>
+      </w:pPr>
+    </w:lvl>
+    <w:lvl w:ilvl="8" w:tplc="0409001B" w:tentative="1">
+      <w:start w:val="1"/>
+      <w:numFmt w:val="lowerRoman"/>
+      <w:lvlText w:val="%9."/>
+      <w:lvlJc w:val="right"/>
+      <w:pPr>
+        <w:ind w:left="6480" w:hanging="180"/>
+      </w:pPr>
+    </w:lvl>
+  </w:abstractNum>
+  <w:abstractNum w:abstractNumId="3" w15:restartNumberingAfterBreak="0">
+    <w:nsid w:val="2D6B15B1"/>
+    <w:multiLevelType w:val="hybridMultilevel"/>
+    <w:tmpl w:val="A622D58E"/>
+    <w:lvl w:ilvl="0" w:tplc="04090001">
+      <w:start w:val="1"/>
+      <w:numFmt w:val="bullet"/>
+      <w:lvlText w:val=""/>
+      <w:lvlJc w:val="left"/>
+      <w:pPr>
+        <w:ind w:left="720" w:hanging="360"/>
+      </w:pPr>
+      <w:rPr>
+        <w:rFonts w:ascii="Symbol" w:hAnsi="Symbol" w:hint="default"/>
+      </w:rPr>
+    </w:lvl>
+    <w:lvl w:ilvl="1" w:tplc="04090003" w:tentative="1">
+      <w:start w:val="1"/>
+      <w:numFmt w:val="bullet"/>
+      <w:lvlText w:val="o"/>
+      <w:lvlJc w:val="left"/>
+      <w:pPr>
+        <w:ind w:left="1440" w:hanging="360"/>
+      </w:pPr>
+      <w:rPr>
+        <w:rFonts w:ascii="Courier New" w:hAnsi="Courier New" w:cs="Courier New" w:hint="default"/>
+      </w:rPr>
+    </w:lvl>
+    <w:lvl w:ilvl="2" w:tplc="04090005" w:tentative="1">
+      <w:start w:val="1"/>
+      <w:numFmt w:val="bullet"/>
+      <w:lvlText w:val=""/>
+      <w:lvlJc w:val="left"/>
+      <w:pPr>
+        <w:ind w:left="2160" w:hanging="360"/>
+      </w:pPr>
+      <w:rPr>
+        <w:rFonts w:ascii="Wingdings" w:hAnsi="Wingdings" w:hint="default"/>
+      </w:rPr>
+    </w:lvl>
+    <w:lvl w:ilvl="3" w:tplc="04090001" w:tentative="1">
+      <w:start w:val="1"/>
+      <w:numFmt w:val="bullet"/>
+      <w:lvlText w:val=""/>
+      <w:lvlJc w:val="left"/>
+      <w:pPr>
+        <w:ind w:left="2880" w:hanging="360"/>
+      </w:pPr>
+      <w:rPr>
+        <w:rFonts w:ascii="Symbol" w:hAnsi="Symbol" w:hint="default"/>
+      </w:rPr>
+    </w:lvl>
+    <w:lvl w:ilvl="4" w:tplc="04090003" w:tentative="1">
+      <w:start w:val="1"/>
+      <w:numFmt w:val="bullet"/>
+      <w:lvlText w:val="o"/>
+      <w:lvlJc w:val="left"/>
+      <w:pPr>
+        <w:ind w:left="3600" w:hanging="360"/>
+      </w:pPr>
+      <w:rPr>
+        <w:rFonts w:ascii="Courier New" w:hAnsi="Courier New" w:cs="Courier New" w:hint="default"/>
+      </w:rPr>
+    </w:lvl>
+    <w:lvl w:ilvl="5" w:tplc="04090005" w:tentative="1">
+      <w:start w:val="1"/>
+      <w:numFmt w:val="bullet"/>
+      <w:lvlText w:val=""/>
+      <w:lvlJc w:val="left"/>
+      <w:pPr>
+        <w:ind w:left="4320" w:hanging="360"/>
+      </w:pPr>
+      <w:rPr>
+        <w:rFonts w:ascii="Wingdings" w:hAnsi="Wingdings" w:hint="default"/>
+      </w:rPr>
+    </w:lvl>
+    <w:lvl w:ilvl="6" w:tplc="04090001" w:tentative="1">
+      <w:start w:val="1"/>
+      <w:numFmt w:val="bullet"/>
+      <w:lvlText w:val=""/>
+      <w:lvlJc w:val="left"/>
+      <w:pPr>
+        <w:ind w:left="5040" w:hanging="360"/>
+      </w:pPr>
+      <w:rPr>
+        <w:rFonts w:ascii="Symbol" w:hAnsi="Symbol" w:hint="default"/>
+      </w:rPr>
+    </w:lvl>
+    <w:lvl w:ilvl="7" w:tplc="04090003" w:tentative="1">
+      <w:start w:val="1"/>
+      <w:numFmt w:val="bullet"/>
+      <w:lvlText w:val="o"/>
+      <w:lvlJc w:val="left"/>
+      <w:pPr>
+        <w:ind w:left="5760" w:hanging="360"/>
+      </w:pPr>
+      <w:rPr>
+        <w:rFonts w:ascii="Courier New" w:hAnsi="Courier New" w:cs="Courier New" w:hint="default"/>
+      </w:rPr>
+    </w:lvl>
+    <w:lvl w:ilvl="8" w:tplc="04090005" w:tentative="1">
+      <w:start w:val="1"/>
+      <w:numFmt w:val="bullet"/>
+      <w:lvlText w:val=""/>
+      <w:lvlJc w:val="left"/>
+      <w:pPr>
+        <w:ind w:left="6480" w:hanging="360"/>
+      </w:pPr>
+      <w:rPr>
+        <w:rFonts w:ascii="Wingdings" w:hAnsi="Wingdings" w:hint="default"/>
+      </w:rPr>
+    </w:lvl>
+  </w:abstractNum>
+  <w:abstractNum w:abstractNumId="4" w15:restartNumberingAfterBreak="0">
+    <w:nsid w:val="54242674"/>
+    <w:multiLevelType w:val="hybridMultilevel"/>
+    <w:tmpl w:val="BB6487CC"/>
+    <w:lvl w:ilvl="0" w:tplc="04090001">
+      <w:start w:val="1"/>
+      <w:numFmt w:val="bullet"/>
+      <w:lvlText w:val=""/>
+      <w:lvlJc w:val="left"/>
+      <w:pPr>
+        <w:ind w:left="1080" w:hanging="360"/>
+      </w:pPr>
+      <w:rPr>
+        <w:rFonts w:ascii="Symbol" w:hAnsi="Symbol" w:hint="default"/>
+      </w:rPr>
+    </w:lvl>
+    <w:lvl w:ilvl="1" w:tplc="04090003" w:tentative="1">
+      <w:start w:val="1"/>
+      <w:numFmt w:val="bullet"/>
+      <w:lvlText w:val="o"/>
+      <w:lvlJc w:val="left"/>
+      <w:pPr>
+        <w:ind w:left="1800" w:hanging="360"/>
+      </w:pPr>
+      <w:rPr>
+        <w:rFonts w:ascii="Courier New" w:hAnsi="Courier New" w:cs="Courier New" w:hint="default"/>
+      </w:rPr>
+    </w:lvl>
+    <w:lvl w:ilvl="2" w:tplc="04090005" w:tentative="1">
+      <w:start w:val="1"/>
+      <w:numFmt w:val="bullet"/>
+      <w:lvlText w:val=""/>
+      <w:lvlJc w:val="left"/>
+      <w:pPr>
+        <w:ind w:left="2520" w:hanging="360"/>
+      </w:pPr>
+      <w:rPr>
+        <w:rFonts w:ascii="Wingdings" w:hAnsi="Wingdings" w:hint="default"/>
+      </w:rPr>
+    </w:lvl>
+    <w:lvl w:ilvl="3" w:tplc="04090001" w:tentative="1">
+      <w:start w:val="1"/>
+      <w:numFmt w:val="bullet"/>
+      <w:lvlText w:val=""/>
+      <w:lvlJc w:val="left"/>
+      <w:pPr>
+        <w:ind w:left="3240" w:hanging="360"/>
+      </w:pPr>
+      <w:rPr>
+        <w:rFonts w:ascii="Symbol" w:hAnsi="Symbol" w:hint="default"/>
+      </w:rPr>
+    </w:lvl>
+    <w:lvl w:ilvl="4" w:tplc="04090003" w:tentative="1">
+      <w:start w:val="1"/>
+      <w:numFmt w:val="bullet"/>
+      <w:lvlText w:val="o"/>
+      <w:lvlJc w:val="left"/>
+      <w:pPr>
+        <w:ind w:left="3960" w:hanging="360"/>
+      </w:pPr>
+      <w:rPr>
+        <w:rFonts w:ascii="Courier New" w:hAnsi="Courier New" w:cs="Courier New" w:hint="default"/>
+      </w:rPr>
+    </w:lvl>
+    <w:lvl w:ilvl="5" w:tplc="04090005" w:tentative="1">
+      <w:start w:val="1"/>
+      <w:numFmt w:val="bullet"/>
+      <w:lvlText w:val=""/>
+      <w:lvlJc w:val="left"/>
+      <w:pPr>
+        <w:ind w:left="4680" w:hanging="360"/>
+      </w:pPr>
+      <w:rPr>
+        <w:rFonts w:ascii="Wingdings" w:hAnsi="Wingdings" w:hint="default"/>
+      </w:rPr>
+    </w:lvl>
+    <w:lvl w:ilvl="6" w:tplc="04090001" w:tentative="1">
+      <w:start w:val="1"/>
+      <w:numFmt w:val="bullet"/>
+      <w:lvlText w:val=""/>
+      <w:lvlJc w:val="left"/>
+      <w:pPr>
+        <w:ind w:left="5400" w:hanging="360"/>
+      </w:pPr>
+      <w:rPr>
+        <w:rFonts w:ascii="Symbol" w:hAnsi="Symbol" w:hint="default"/>
+      </w:rPr>
+    </w:lvl>
+    <w:lvl w:ilvl="7" w:tplc="04090003" w:tentative="1">
+      <w:start w:val="1"/>
+      <w:numFmt w:val="bullet"/>
+      <w:lvlText w:val="o"/>
+      <w:lvlJc w:val="left"/>
+      <w:pPr>
+        <w:ind w:left="6120" w:hanging="360"/>
+      </w:pPr>
+      <w:rPr>
+        <w:rFonts w:ascii="Courier New" w:hAnsi="Courier New" w:cs="Courier New" w:hint="default"/>
+      </w:rPr>
+    </w:lvl>
+    <w:lvl w:ilvl="8" w:tplc="04090005" w:tentative="1">
+      <w:start w:val="1"/>
+      <w:numFmt w:val="bullet"/>
+      <w:lvlText w:val=""/>
+      <w:lvlJc w:val="left"/>
+      <w:pPr>
+        <w:ind w:left="6840" w:hanging="360"/>
+      </w:pPr>
+      <w:rPr>
+        <w:rFonts w:ascii="Wingdings" w:hAnsi="Wingdings" w:hint="default"/>
+      </w:rPr>
+    </w:lvl>
+  </w:abstractNum>
+  <w:abstractNum w:abstractNumId="5" w15:restartNumberingAfterBreak="0">
+    <w:nsid w:val="5AD13AFD"/>
+    <w:multiLevelType w:val="hybridMultilevel"/>
+    <w:tmpl w:val="9740F586"/>
+    <w:lvl w:ilvl="0" w:tplc="04090001">
+      <w:start w:val="1"/>
+      <w:numFmt w:val="bullet"/>
+      <w:lvlText w:val=""/>
+      <w:lvlJc w:val="left"/>
+      <w:pPr>
+        <w:ind w:left="720" w:hanging="360"/>
+      </w:pPr>
+      <w:rPr>
+        <w:rFonts w:ascii="Symbol" w:hAnsi="Symbol" w:hint="default"/>
+      </w:rPr>
+    </w:lvl>
+    <w:lvl w:ilvl="1" w:tplc="04090003" w:tentative="1">
+      <w:start w:val="1"/>
+      <w:numFmt w:val="bullet"/>
+      <w:lvlText w:val="o"/>
+      <w:lvlJc w:val="left"/>
+      <w:pPr>
+        <w:ind w:left="1440" w:hanging="360"/>
+      </w:pPr>
+      <w:rPr>
+        <w:rFonts w:ascii="Courier New" w:hAnsi="Courier New" w:cs="Courier New" w:hint="default"/>
+      </w:rPr>
+    </w:lvl>
+    <w:lvl w:ilvl="2" w:tplc="04090005" w:tentative="1">
+      <w:start w:val="1"/>
+      <w:numFmt w:val="bullet"/>
+      <w:lvlText w:val=""/>
+      <w:lvlJc w:val="left"/>
+      <w:pPr>
+        <w:ind w:left="2160" w:hanging="360"/>
+      </w:pPr>
+      <w:rPr>
+        <w:rFonts w:ascii="Wingdings" w:hAnsi="Wingdings" w:hint="default"/>
+      </w:rPr>
+    </w:lvl>
+    <w:lvl w:ilvl="3" w:tplc="04090001" w:tentative="1">
+      <w:start w:val="1"/>
+      <w:numFmt w:val="bullet"/>
+      <w:lvlText w:val=""/>
+      <w:lvlJc w:val="left"/>
+      <w:pPr>
+        <w:ind w:left="2880" w:hanging="360"/>
+      </w:pPr>
+      <w:rPr>
+        <w:rFonts w:ascii="Symbol" w:hAnsi="Symbol" w:hint="default"/>
+      </w:rPr>
+    </w:lvl>
+    <w:lvl w:ilvl="4" w:tplc="04090003" w:tentative="1">
+      <w:start w:val="1"/>
+      <w:numFmt w:val="bullet"/>
+      <w:lvlText w:val="o"/>
+      <w:lvlJc w:val="left"/>
+      <w:pPr>
+        <w:ind w:left="3600" w:hanging="360"/>
+      </w:pPr>
+      <w:rPr>
+        <w:rFonts w:ascii="Courier New" w:hAnsi="Courier New" w:cs="Courier New" w:hint="default"/>
+      </w:rPr>
+    </w:lvl>
+    <w:lvl w:ilvl="5" w:tplc="04090005" w:tentative="1">
+      <w:start w:val="1"/>
+      <w:numFmt w:val="bullet"/>
+      <w:lvlText w:val=""/>
+      <w:lvlJc w:val="left"/>
+      <w:pPr>
+        <w:ind w:left="4320" w:hanging="360"/>
+      </w:pPr>
+      <w:rPr>
+        <w:rFonts w:ascii="Wingdings" w:hAnsi="Wingdings" w:hint="default"/>
+      </w:rPr>
+    </w:lvl>
+    <w:lvl w:ilvl="6" w:tplc="04090001" w:tentative="1">
+      <w:start w:val="1"/>
+      <w:numFmt w:val="bullet"/>
+      <w:lvlText w:val=""/>
+      <w:lvlJc w:val="left"/>
+      <w:pPr>
+        <w:ind w:left="5040" w:hanging="360"/>
+      </w:pPr>
+      <w:rPr>
+        <w:rFonts w:ascii="Symbol" w:hAnsi="Symbol" w:hint="default"/>
+      </w:rPr>
+    </w:lvl>
+    <w:lvl w:ilvl="7" w:tplc="04090003" w:tentative="1">
+      <w:start w:val="1"/>
+      <w:numFmt w:val="bullet"/>
+      <w:lvlText w:val="o"/>
+      <w:lvlJc w:val="left"/>
+      <w:pPr>
+        <w:ind w:left="5760" w:hanging="360"/>
+      </w:pPr>
+      <w:rPr>
+        <w:rFonts w:ascii="Courier New" w:hAnsi="Courier New" w:cs="Courier New" w:hint="default"/>
+      </w:rPr>
+    </w:lvl>
+    <w:lvl w:ilvl="8" w:tplc="04090005" w:tentative="1">
+      <w:start w:val="1"/>
+      <w:numFmt w:val="bullet"/>
+      <w:lvlText w:val=""/>
+      <w:lvlJc w:val="left"/>
+      <w:pPr>
+        <w:ind w:left="6480" w:hanging="360"/>
+      </w:pPr>
+      <w:rPr>
+        <w:rFonts w:ascii="Wingdings" w:hAnsi="Wingdings" w:hint="default"/>
+      </w:rPr>
+    </w:lvl>
+  </w:abstractNum>
+  <w:abstractNum w:abstractNumId="6" w15:restartNumberingAfterBreak="0">
+    <w:nsid w:val="6B685270"/>
+    <w:multiLevelType w:val="hybridMultilevel"/>
+    <w:tmpl w:val="8E04CEF8"/>
+    <w:lvl w:ilvl="0" w:tplc="0409000F">
+      <w:start w:val="1"/>
+      <w:numFmt w:val="decimal"/>
+      <w:lvlText w:val="%1."/>
+      <w:lvlJc w:val="left"/>
+      <w:pPr>
+        <w:ind w:left="720" w:hanging="360"/>
+      </w:pPr>
+      <w:rPr>
+        <w:rFonts w:hint="default"/>
+      </w:rPr>
+    </w:lvl>
+    <w:lvl w:ilvl="1" w:tplc="04090019" w:tentative="1">
+      <w:start w:val="1"/>
+      <w:numFmt w:val="lowerLetter"/>
+      <w:lvlText w:val="%2."/>
+      <w:lvlJc w:val="left"/>
+      <w:pPr>
+        <w:ind w:left="1440" w:hanging="360"/>
+      </w:pPr>
+    </w:lvl>
+    <w:lvl w:ilvl="2" w:tplc="0409001B" w:tentative="1">
+      <w:start w:val="1"/>
+      <w:numFmt w:val="lowerRoman"/>
+      <w:lvlText w:val="%3."/>
+      <w:lvlJc w:val="right"/>
+      <w:pPr>
+        <w:ind w:left="2160" w:hanging="180"/>
+      </w:pPr>
+    </w:lvl>
+    <w:lvl w:ilvl="3" w:tplc="0409000F" w:tentative="1">
+      <w:start w:val="1"/>
+      <w:numFmt w:val="decimal"/>
+      <w:lvlText w:val="%4."/>
+      <w:lvlJc w:val="left"/>
+      <w:pPr>
+        <w:ind w:left="2880" w:hanging="360"/>
+      </w:pPr>
+    </w:lvl>
+    <w:lvl w:ilvl="4" w:tplc="04090019" w:tentative="1">
+      <w:start w:val="1"/>
+      <w:numFmt w:val="lowerLetter"/>
+      <w:lvlText w:val="%5."/>
+      <w:lvlJc w:val="left"/>
+      <w:pPr>
+        <w:ind w:left="3600" w:hanging="360"/>
+      </w:pPr>
+    </w:lvl>
+    <w:lvl w:ilvl="5" w:tplc="0409001B" w:tentative="1">
+      <w:start w:val="1"/>
+      <w:numFmt w:val="lowerRoman"/>
+      <w:lvlText w:val="%6."/>
+      <w:lvlJc w:val="right"/>
+      <w:pPr>
+        <w:ind w:left="4320" w:hanging="180"/>
+      </w:pPr>
+    </w:lvl>
+    <w:lvl w:ilvl="6" w:tplc="0409000F" w:tentative="1">
+      <w:start w:val="1"/>
+      <w:numFmt w:val="decimal"/>
+      <w:lvlText w:val="%7."/>
+      <w:lvlJc w:val="left"/>
+      <w:pPr>
+        <w:ind w:left="5040" w:hanging="360"/>
+      </w:pPr>
+    </w:lvl>
+    <w:lvl w:ilvl="7" w:tplc="04090019" w:tentative="1">
+      <w:start w:val="1"/>
+      <w:numFmt w:val="lowerLetter"/>
+      <w:lvlText w:val="%8."/>
+      <w:lvlJc w:val="left"/>
+      <w:pPr>
+        <w:ind w:left="5760" w:hanging="360"/>
+      </w:pPr>
+    </w:lvl>
+    <w:lvl w:ilvl="8" w:tplc="0409001B" w:tentative="1">
+      <w:start w:val="1"/>
+      <w:numFmt w:val="lowerRoman"/>
+      <w:lvlText w:val="%9."/>
+      <w:lvlJc w:val="right"/>
+      <w:pPr>
+        <w:ind w:left="6480" w:hanging="180"/>
+      </w:pPr>
+    </w:lvl>
+  </w:abstractNum>
+  <w:abstractNum w:abstractNumId="7" w15:restartNumberingAfterBreak="0">
+    <w:nsid w:val="77C91E7A"/>
+    <w:multiLevelType w:val="hybridMultilevel"/>
+    <w:tmpl w:val="DF881DB2"/>
+    <w:lvl w:ilvl="0" w:tplc="0409000F">
+      <w:start w:val="1"/>
+      <w:numFmt w:val="decimal"/>
+      <w:lvlText w:val="%1."/>
+      <w:lvlJc w:val="left"/>
+      <w:pPr>
+        <w:ind w:left="720" w:hanging="360"/>
+      </w:pPr>
+    </w:lvl>
+    <w:lvl w:ilvl="1" w:tplc="04090019" w:tentative="1">
+      <w:start w:val="1"/>
+      <w:numFmt w:val="lowerLetter"/>
+      <w:lvlText w:val="%2."/>
+      <w:lvlJc w:val="left"/>
+      <w:pPr>
+        <w:ind w:left="1440" w:hanging="360"/>
+      </w:pPr>
+    </w:lvl>
+    <w:lvl w:ilvl="2" w:tplc="0409001B" w:tentative="1">
+      <w:start w:val="1"/>
+      <w:numFmt w:val="lowerRoman"/>
+      <w:lvlText w:val="%3."/>
+      <w:lvlJc w:val="right"/>
+      <w:pPr>
+        <w:ind w:left="2160" w:hanging="180"/>
+      </w:pPr>
+    </w:lvl>
+    <w:lvl w:ilvl="3" w:tplc="0409000F" w:tentative="1">
+      <w:start w:val="1"/>
+      <w:numFmt w:val="decimal"/>
+      <w:lvlText w:val="%4."/>
+      <w:lvlJc w:val="left"/>
+      <w:pPr>
+        <w:ind w:left="2880" w:hanging="360"/>
+      </w:pPr>
+    </w:lvl>
+    <w:lvl w:ilvl="4" w:tplc="04090019" w:tentative="1">
+      <w:start w:val="1"/>
+      <w:numFmt w:val="lowerLetter"/>
+      <w:lvlText w:val="%5."/>
+      <w:lvlJc w:val="left"/>
+      <w:pPr>
+        <w:ind w:left="3600" w:hanging="360"/>
+      </w:pPr>
+    </w:lvl>
+    <w:lvl w:ilvl="5" w:tplc="0409001B" w:tentative="1">
+      <w:start w:val="1"/>
+      <w:numFmt w:val="lowerRoman"/>
+      <w:lvlText w:val="%6."/>
+      <w:lvlJc w:val="right"/>
+      <w:pPr>
+        <w:ind w:left="4320" w:hanging="180"/>
+      </w:pPr>
+    </w:lvl>
+    <w:lvl w:ilvl="6" w:tplc="0409000F" w:tentative="1">
+      <w:start w:val="1"/>
+      <w:numFmt w:val="decimal"/>
+      <w:lvlText w:val="%7."/>
+      <w:lvlJc w:val="left"/>
+      <w:pPr>
+        <w:ind w:left="5040" w:hanging="360"/>
+      </w:pPr>
+    </w:lvl>
+    <w:lvl w:ilvl="7" w:tplc="04090019" w:tentative="1">
+      <w:start w:val="1"/>
+      <w:numFmt w:val="lowerLetter"/>
+      <w:lvlText w:val="%8."/>
+      <w:lvlJc w:val="left"/>
+      <w:pPr>
+        <w:ind w:left="5760" w:hanging="360"/>
+      </w:pPr>
+    </w:lvl>
+    <w:lvl w:ilvl="8" w:tplc="0409001B" w:tentative="1">
+      <w:start w:val="1"/>
+      <w:numFmt w:val="lowerRoman"/>
+      <w:lvlText w:val="%9."/>
+      <w:lvlJc w:val="right"/>
+      <w:pPr>
+        <w:ind w:left="6480" w:hanging="180"/>
+      </w:pPr>
+    </w:lvl>
+  </w:abstractNum>
+  <w:num w:numId="1">
+    <w:abstractNumId w:val="6"/>
+  </w:num>
+  <w:num w:numId="2">
+    <w:abstractNumId w:val="3"/>
+  </w:num>
+  <w:num w:numId="3">
+    <w:abstractNumId w:val="0"/>
+  </w:num>
+  <w:num w:numId="4">
+    <w:abstractNumId w:val="1"/>
+  </w:num>
+  <w:num w:numId="5">
+    <w:abstractNumId w:val="5"/>
+  </w:num>
+  <w:num w:numId="6">
+    <w:abstractNumId w:val="4"/>
+  </w:num>
+  <w:num w:numId="7">
+    <w:abstractNumId w:val="2"/>
+  </w:num>
+  <w:num w:numId="8">
+    <w:abstractNumId w:val="7"/>
+  </w:num>
+</w:numbering>
 </file>
 
 <file path=word/styles.xml><?xml version="1.0" encoding="utf-8"?>
@@ -1045,7 +4091,7 @@
     <w:lsdException w:name="Table Web 2" w:semiHidden="1" w:unhideWhenUsed="1"/>
     <w:lsdException w:name="Table Web 3" w:semiHidden="1" w:unhideWhenUsed="1"/>
     <w:lsdException w:name="Balloon Text" w:semiHidden="1" w:unhideWhenUsed="1"/>
-    <w:lsdException w:name="Table Grid" w:uiPriority="39"/>
+    <w:lsdException w:name="Table Grid" w:uiPriority="59"/>
     <w:lsdException w:name="Table Theme" w:semiHidden="1" w:unhideWhenUsed="1"/>
     <w:lsdException w:name="Placeholder Text" w:semiHidden="1"/>
     <w:lsdException w:name="No Spacing" w:uiPriority="1" w:qFormat="1"/>
@@ -1270,7 +4316,7 @@
   <w:style w:type="paragraph" w:default="1" w:styleId="Binhthng">
     <w:name w:val="Normal"/>
     <w:qFormat/>
-    <w:rsid w:val="0045187E"/>
+    <w:rsid w:val="003543B7"/>
     <w:pPr>
       <w:spacing w:before="100" w:after="100" w:line="276" w:lineRule="auto"/>
       <w:jc w:val="both"/>
@@ -1279,6 +4325,52 @@
       <w:rFonts w:ascii="Segoe UI" w:eastAsiaTheme="minorHAnsi" w:hAnsi="Segoe UI"/>
       <w:sz w:val="24"/>
       <w:lang w:eastAsia="en-US"/>
+    </w:rPr>
+  </w:style>
+  <w:style w:type="paragraph" w:styleId="u1">
+    <w:name w:val="heading 1"/>
+    <w:basedOn w:val="Binhthng"/>
+    <w:next w:val="Binhthng"/>
+    <w:link w:val="u1Char"/>
+    <w:uiPriority w:val="9"/>
+    <w:qFormat/>
+    <w:rsid w:val="00301BC9"/>
+    <w:pPr>
+      <w:keepNext/>
+      <w:keepLines/>
+      <w:numPr>
+        <w:numId w:val="7"/>
+      </w:numPr>
+      <w:spacing w:before="240" w:after="0"/>
+      <w:outlineLvl w:val="0"/>
+    </w:pPr>
+    <w:rPr>
+      <w:rFonts w:eastAsiaTheme="majorEastAsia" w:cstheme="majorBidi"/>
+      <w:color w:val="365F91" w:themeColor="accent1" w:themeShade="BF"/>
+      <w:sz w:val="32"/>
+      <w:szCs w:val="32"/>
+    </w:rPr>
+  </w:style>
+  <w:style w:type="paragraph" w:styleId="u2">
+    <w:name w:val="heading 2"/>
+    <w:basedOn w:val="Binhthng"/>
+    <w:next w:val="Binhthng"/>
+    <w:link w:val="u2Char"/>
+    <w:uiPriority w:val="9"/>
+    <w:unhideWhenUsed/>
+    <w:qFormat/>
+    <w:rsid w:val="00301BC9"/>
+    <w:pPr>
+      <w:keepNext/>
+      <w:keepLines/>
+      <w:spacing w:before="40" w:after="0"/>
+      <w:outlineLvl w:val="1"/>
+    </w:pPr>
+    <w:rPr>
+      <w:rFonts w:asciiTheme="majorHAnsi" w:eastAsiaTheme="majorEastAsia" w:hAnsiTheme="majorHAnsi" w:cstheme="majorBidi"/>
+      <w:color w:val="365F91" w:themeColor="accent1" w:themeShade="BF"/>
+      <w:sz w:val="26"/>
+      <w:szCs w:val="26"/>
     </w:rPr>
   </w:style>
   <w:style w:type="character" w:default="1" w:styleId="Phngmcinhcuaoanvn">
@@ -1362,6 +4454,68 @@
       <w:lang w:eastAsia="en-US"/>
     </w:rPr>
   </w:style>
+  <w:style w:type="paragraph" w:styleId="oancuaDanhsach">
+    <w:name w:val="List Paragraph"/>
+    <w:basedOn w:val="Binhthng"/>
+    <w:uiPriority w:val="34"/>
+    <w:qFormat/>
+    <w:rsid w:val="0052480F"/>
+    <w:pPr>
+      <w:ind w:left="720"/>
+      <w:contextualSpacing/>
+    </w:pPr>
+  </w:style>
+  <w:style w:type="table" w:styleId="LiBang">
+    <w:name w:val="Table Grid"/>
+    <w:basedOn w:val="BangThngthng"/>
+    <w:uiPriority w:val="59"/>
+    <w:rsid w:val="00375B8E"/>
+    <w:pPr>
+      <w:spacing w:after="0" w:line="240" w:lineRule="auto"/>
+    </w:pPr>
+    <w:rPr>
+      <w:rFonts w:eastAsiaTheme="minorHAnsi"/>
+      <w:lang w:eastAsia="en-US"/>
+    </w:rPr>
+    <w:tblPr>
+      <w:tblBorders>
+        <w:top w:val="single" w:sz="4" w:space="0" w:color="auto"/>
+        <w:left w:val="single" w:sz="4" w:space="0" w:color="auto"/>
+        <w:bottom w:val="single" w:sz="4" w:space="0" w:color="auto"/>
+        <w:right w:val="single" w:sz="4" w:space="0" w:color="auto"/>
+        <w:insideH w:val="single" w:sz="4" w:space="0" w:color="auto"/>
+        <w:insideV w:val="single" w:sz="4" w:space="0" w:color="auto"/>
+      </w:tblBorders>
+    </w:tblPr>
+  </w:style>
+  <w:style w:type="character" w:customStyle="1" w:styleId="u1Char">
+    <w:name w:val="Đầu đề 1 Char"/>
+    <w:basedOn w:val="Phngmcinhcuaoanvn"/>
+    <w:link w:val="u1"/>
+    <w:uiPriority w:val="9"/>
+    <w:rsid w:val="00656733"/>
+    <w:rPr>
+      <w:rFonts w:ascii="Segoe UI" w:eastAsiaTheme="majorEastAsia" w:hAnsi="Segoe UI" w:cstheme="majorBidi"/>
+      <w:color w:val="365F91" w:themeColor="accent1" w:themeShade="BF"/>
+      <w:sz w:val="32"/>
+      <w:szCs w:val="32"/>
+      <w:lang w:eastAsia="en-US"/>
+    </w:rPr>
+  </w:style>
+  <w:style w:type="character" w:customStyle="1" w:styleId="u2Char">
+    <w:name w:val="Đầu đề 2 Char"/>
+    <w:basedOn w:val="Phngmcinhcuaoanvn"/>
+    <w:link w:val="u2"/>
+    <w:uiPriority w:val="9"/>
+    <w:rsid w:val="00301BC9"/>
+    <w:rPr>
+      <w:rFonts w:asciiTheme="majorHAnsi" w:eastAsiaTheme="majorEastAsia" w:hAnsiTheme="majorHAnsi" w:cstheme="majorBidi"/>
+      <w:color w:val="365F91" w:themeColor="accent1" w:themeShade="BF"/>
+      <w:sz w:val="26"/>
+      <w:szCs w:val="26"/>
+      <w:lang w:eastAsia="en-US"/>
+    </w:rPr>
+  </w:style>
 </w:styles>
 </file>
 
@@ -1400,6 +4554,34 @@
 
 <file path=word/glossary/fontTable.xml><?xml version="1.0" encoding="utf-8"?>
 <w:fonts xmlns:mc="http://schemas.openxmlformats.org/markup-compatibility/2006" xmlns:r="http://schemas.openxmlformats.org/officeDocument/2006/relationships" xmlns:w="http://schemas.openxmlformats.org/wordprocessingml/2006/main" xmlns:w14="http://schemas.microsoft.com/office/word/2010/wordml" xmlns:w15="http://schemas.microsoft.com/office/word/2012/wordml" xmlns:w16cid="http://schemas.microsoft.com/office/word/2016/wordml/cid" xmlns:w16se="http://schemas.microsoft.com/office/word/2015/wordml/symex" mc:Ignorable="w14 w15 w16se w16cid">
+  <w:font w:name="Symbol">
+    <w:panose1 w:val="05050102010706020507"/>
+    <w:charset w:val="02"/>
+    <w:family w:val="roman"/>
+    <w:pitch w:val="variable"/>
+    <w:sig w:usb0="00000000" w:usb1="10000000" w:usb2="00000000" w:usb3="00000000" w:csb0="80000000" w:csb1="00000000"/>
+  </w:font>
+  <w:font w:name="Times New Roman">
+    <w:panose1 w:val="02020603050405020304"/>
+    <w:charset w:val="00"/>
+    <w:family w:val="roman"/>
+    <w:pitch w:val="variable"/>
+    <w:sig w:usb0="E0002EFF" w:usb1="C000785B" w:usb2="00000009" w:usb3="00000000" w:csb0="000001FF" w:csb1="00000000"/>
+  </w:font>
+  <w:font w:name="Courier New">
+    <w:panose1 w:val="02070309020205020404"/>
+    <w:charset w:val="00"/>
+    <w:family w:val="modern"/>
+    <w:pitch w:val="fixed"/>
+    <w:sig w:usb0="E0002EFF" w:usb1="C0007843" w:usb2="00000009" w:usb3="00000000" w:csb0="000001FF" w:csb1="00000000"/>
+  </w:font>
+  <w:font w:name="Wingdings">
+    <w:panose1 w:val="05000000000000000000"/>
+    <w:charset w:val="02"/>
+    <w:family w:val="auto"/>
+    <w:pitch w:val="variable"/>
+    <w:sig w:usb0="00000000" w:usb1="10000000" w:usb2="00000000" w:usb3="00000000" w:csb0="80000000" w:csb1="00000000"/>
+  </w:font>
   <w:font w:name="Calibri">
     <w:panose1 w:val="020F0502020204030204"/>
     <w:charset w:val="00"/>
@@ -1414,13 +4596,6 @@
     <w:family w:val="auto"/>
     <w:pitch w:val="variable"/>
     <w:sig w:usb0="00000003" w:usb1="288F0000" w:usb2="00000016" w:usb3="00000000" w:csb0="00040001" w:csb1="00000000"/>
-  </w:font>
-  <w:font w:name="Times New Roman">
-    <w:panose1 w:val="02020603050405020304"/>
-    <w:charset w:val="00"/>
-    <w:family w:val="roman"/>
-    <w:pitch w:val="variable"/>
-    <w:sig w:usb0="E0002EFF" w:usb1="C000785B" w:usb2="00000009" w:usb3="00000000" w:csb0="000001FF" w:csb1="00000000"/>
   </w:font>
   <w:font w:name="Segoe UI">
     <w:panose1 w:val="020B0502040204020203"/>
@@ -1478,10 +4653,17 @@
   </w:compat>
   <w:rsids>
     <w:rsidRoot w:val="005D000B"/>
+    <w:rsid w:val="00095C8B"/>
     <w:rsid w:val="001B78BB"/>
+    <w:rsid w:val="005806F1"/>
     <w:rsid w:val="005D000B"/>
+    <w:rsid w:val="008757E2"/>
+    <w:rsid w:val="00973197"/>
     <w:rsid w:val="00A419EB"/>
+    <w:rsid w:val="00A94FC3"/>
     <w:rsid w:val="00B80321"/>
+    <w:rsid w:val="00C22A07"/>
+    <w:rsid w:val="00D30663"/>
   </w:rsids>
   <m:mathPr>
     <m:mathFont m:val="Cambria Math"/>
@@ -2226,4 +5408,16 @@
   <a:objectDefaults/>
   <a:extraClrSchemeLst/>
 </a:theme>
+</file>
+
+<file path=customXml/item1.xml><?xml version="1.0" encoding="utf-8"?>
+<b:Sources xmlns:b="http://schemas.openxmlformats.org/officeDocument/2006/bibliography" xmlns="http://schemas.openxmlformats.org/officeDocument/2006/bibliography" SelectedStyle="\APASixthEditionOfficeOnline.xsl" StyleName="APA" Version="6"/>
+</file>
+
+<file path=customXml/itemProps1.xml><?xml version="1.0" encoding="utf-8"?>
+<ds:datastoreItem xmlns:ds="http://schemas.openxmlformats.org/officeDocument/2006/customXml" ds:itemID="{FE793045-C2D3-4D7C-80E2-6CF1450E946E}">
+  <ds:schemaRefs>
+    <ds:schemaRef ds:uri="http://schemas.openxmlformats.org/officeDocument/2006/bibliography"/>
+  </ds:schemaRefs>
+</ds:datastoreItem>
 </file>
</xml_diff>